<commit_message>
Novo documento no padrao de nome exigido
</commit_message>
<xml_diff>
--- a/Rascunho/20190401_TE1_Projeto_Modelo_v1.docx
+++ b/Rascunho/20190401_TE1_Projeto_Modelo_v1.docx
@@ -346,7 +346,27 @@
           <w:szCs w:val="24"/>
           <w:lang w:val="pt-BR" w:bidi="ar-SA"/>
         </w:rPr>
-        <w:t>Comparar o desempenho do Raspberry PI 1 model B+ com o Raspberry PI 4 model B+, ambos executando o Raspberry PI OS 1.4 tendo como parâmetros o consumo de processador, consumo de memória, escrita e leitura na memória principal e velocidade de I/O na memória secundária com base nos benchmarks Linpack, RAMspeed/SMP e o Python GPIO Zero.</w:t>
+        <w:t>Comparar o desempenho do Raspberry PI 1 model B+ com o Raspberry PI 4 model B+, ambos executando o Raspberry PI OS 1.4 tendo como parâmetros o consumo de processador, consumo de memória, escrita e leitura na memória principal e velocidade de I/O na memória secundária com base nos benchmarks Linpack, RAMspeed/SMP e o P</w:t>
+      </w:r>
+      <w:r>
+        <w:rPr>
+          <w:rFonts w:eastAsia="Times New Roman" w:cs="Times New Roman"/>
+          <w:color w:val="000000"/>
+          <w:sz w:val="24"/>
+          <w:szCs w:val="24"/>
+          <w:lang w:val="pt-BR" w:bidi="ar-SA"/>
+        </w:rPr>
+        <w:t>I</w:t>
+      </w:r>
+      <w:r>
+        <w:rPr>
+          <w:rFonts w:eastAsia="Times New Roman" w:cs="Times New Roman"/>
+          <w:color w:val="000000"/>
+          <w:sz w:val="24"/>
+          <w:szCs w:val="24"/>
+          <w:lang w:val="pt-BR" w:bidi="ar-SA"/>
+        </w:rPr>
+        <w:t xml:space="preserve"> GPIO.</w:t>
       </w:r>
     </w:p>
     <w:p>
@@ -735,8 +755,8 @@
           <w:lang w:val="pt-BR" w:bidi="ar-SA"/>
         </w:rPr>
       </w:pPr>
-      <w:bookmarkStart w:id="3" w:name="docs-internal-guid-f8f70897-fbce-cba5-c7"/>
-      <w:bookmarkStart w:id="4" w:name="docs-internal-guid-f8f70897-fbd0-2cec-56"/>
+      <w:bookmarkStart w:id="3" w:name="docs-internal-guid-f8f70897-fbd0-2cec-56"/>
+      <w:bookmarkStart w:id="4" w:name="docs-internal-guid-f8f70897-fbce-cba5-c7"/>
       <w:bookmarkEnd w:id="3"/>
       <w:bookmarkEnd w:id="4"/>
       <w:r>
@@ -1609,13 +1629,33 @@
           <w:strike w:val="false"/>
           <w:dstrike w:val="false"/>
           <w:color w:val="000000"/>
-          <w:sz w:val="24"/>
-          <w:szCs w:val="24"/>
-          <w:u w:val="none"/>
-          <w:effect w:val="none"/>
-          <w:lang w:val="pt-BR" w:bidi="ar-SA"/>
-        </w:rPr>
-        <w:t>Python GPIO Zero</w:t>
+          <w:kern w:val="0"/>
+          <w:sz w:val="24"/>
+          <w:szCs w:val="24"/>
+          <w:u w:val="none"/>
+          <w:effect w:val="none"/>
+          <w:lang w:val="pt-BR" w:eastAsia="pt-BR" w:bidi="ar-SA"/>
+        </w:rPr>
+        <w:t>PI</w:t>
+      </w:r>
+      <w:r>
+        <w:rPr>
+          <w:rFonts w:eastAsia="Times New Roman" w:cs="Times New Roman"/>
+          <w:b w:val="false"/>
+          <w:bCs w:val="false"/>
+          <w:i w:val="false"/>
+          <w:caps w:val="false"/>
+          <w:smallCaps w:val="false"/>
+          <w:strike w:val="false"/>
+          <w:dstrike w:val="false"/>
+          <w:color w:val="000000"/>
+          <w:sz w:val="24"/>
+          <w:szCs w:val="24"/>
+          <w:u w:val="none"/>
+          <w:effect w:val="none"/>
+          <w:lang w:val="pt-BR" w:bidi="ar-SA"/>
+        </w:rPr>
+        <w:t xml:space="preserve"> GPIO</w:t>
       </w:r>
       <w:bookmarkStart w:id="7" w:name="docs-internal-guid-f8f70897-fbd2-1356-75"/>
       <w:bookmarkEnd w:id="7"/>
@@ -1979,7 +2019,46 @@
           <w:effect w:val="none"/>
           <w:lang w:val="pt-BR" w:bidi="ar-SA"/>
         </w:rPr>
-        <w:t>Bateria de Testes rodando o Python GPIO Zero</w:t>
+        <w:t xml:space="preserve">Bateria de Testes rodando o </w:t>
+      </w:r>
+      <w:r>
+        <w:rPr>
+          <w:rFonts w:eastAsia="Times New Roman" w:cs="Times New Roman"/>
+          <w:b w:val="false"/>
+          <w:bCs w:val="false"/>
+          <w:i w:val="false"/>
+          <w:caps w:val="false"/>
+          <w:smallCaps w:val="false"/>
+          <w:strike w:val="false"/>
+          <w:dstrike w:val="false"/>
+          <w:color w:val="000000"/>
+          <w:kern w:val="0"/>
+          <w:sz w:val="24"/>
+          <w:szCs w:val="24"/>
+          <w:u w:val="none"/>
+          <w:effect w:val="none"/>
+          <w:lang w:val="pt-BR" w:eastAsia="pt-BR" w:bidi="ar-SA"/>
+        </w:rPr>
+        <w:t>PI</w:t>
+      </w:r>
+      <w:r>
+        <w:rPr>
+          <w:rFonts w:eastAsia="Times New Roman" w:cs="Times New Roman"/>
+          <w:b w:val="false"/>
+          <w:bCs w:val="false"/>
+          <w:i w:val="false"/>
+          <w:caps w:val="false"/>
+          <w:smallCaps w:val="false"/>
+          <w:strike w:val="false"/>
+          <w:dstrike w:val="false"/>
+          <w:color w:val="000000"/>
+          <w:sz w:val="24"/>
+          <w:szCs w:val="24"/>
+          <w:u w:val="none"/>
+          <w:effect w:val="none"/>
+          <w:lang w:val="pt-BR" w:bidi="ar-SA"/>
+        </w:rPr>
+        <w:t xml:space="preserve"> GPIO</w:t>
       </w:r>
     </w:p>
     <w:p>
@@ -2304,7 +2383,44 @@
           <w:effect w:val="none"/>
           <w:lang w:val="pt-BR" w:bidi="ar-SA"/>
         </w:rPr>
-        <w:t>Comparação dos resultados executando o Python GPIO Zero</w:t>
+        <w:t xml:space="preserve">Comparação dos resultados executando o </w:t>
+      </w:r>
+      <w:r>
+        <w:rPr>
+          <w:rFonts w:eastAsia="Times New Roman" w:cs="Times New Roman"/>
+          <w:b w:val="false"/>
+          <w:i w:val="false"/>
+          <w:caps w:val="false"/>
+          <w:smallCaps w:val="false"/>
+          <w:strike w:val="false"/>
+          <w:dstrike w:val="false"/>
+          <w:color w:val="000000"/>
+          <w:kern w:val="0"/>
+          <w:sz w:val="24"/>
+          <w:szCs w:val="24"/>
+          <w:u w:val="none"/>
+          <w:effect w:val="none"/>
+          <w:lang w:val="pt-BR" w:eastAsia="pt-BR" w:bidi="ar-SA"/>
+        </w:rPr>
+        <w:t>PI</w:t>
+      </w:r>
+      <w:r>
+        <w:rPr>
+          <w:rFonts w:eastAsia="Times New Roman" w:cs="Times New Roman"/>
+          <w:b w:val="false"/>
+          <w:i w:val="false"/>
+          <w:caps w:val="false"/>
+          <w:smallCaps w:val="false"/>
+          <w:strike w:val="false"/>
+          <w:dstrike w:val="false"/>
+          <w:color w:val="000000"/>
+          <w:sz w:val="24"/>
+          <w:szCs w:val="24"/>
+          <w:u w:val="none"/>
+          <w:effect w:val="none"/>
+          <w:lang w:val="pt-BR" w:bidi="ar-SA"/>
+        </w:rPr>
+        <w:t xml:space="preserve"> GPIO</w:t>
       </w:r>
     </w:p>
     <w:p>
@@ -2387,40 +2503,15 @@
         <w:pStyle w:val="Normal"/>
         <w:widowControl w:val="false"/>
         <w:spacing w:lineRule="auto" w:line="360"/>
-        <w:ind w:start="360" w:end="0" w:hanging="0"/>
-        <w:jc w:val="both"/>
-        <w:rPr>
-          <w:rFonts w:ascii="Arial" w:hAnsi="Arial"/>
-          <w:b w:val="false"/>
-          <w:b w:val="false"/>
-          <w:bCs/>
-          <w:i w:val="false"/>
-          <w:i w:val="false"/>
-          <w:caps w:val="false"/>
-          <w:smallCaps w:val="false"/>
-          <w:strike w:val="false"/>
-          <w:dstrike w:val="false"/>
-          <w:color w:val="000000"/>
-          <w:sz w:val="21"/>
-          <w:u w:val="none"/>
-          <w:effect w:val="none"/>
-        </w:rPr>
-      </w:pPr>
-      <w:r>
-        <w:rPr>
-          <w:rFonts w:ascii="Arial" w:hAnsi="Arial"/>
-          <w:b w:val="false"/>
-          <w:bCs/>
-          <w:i w:val="false"/>
-          <w:caps w:val="false"/>
-          <w:smallCaps w:val="false"/>
-          <w:strike w:val="false"/>
-          <w:dstrike w:val="false"/>
-          <w:color w:val="000000"/>
-          <w:sz w:val="21"/>
-          <w:u w:val="none"/>
-          <w:effect w:val="none"/>
-        </w:rPr>
+        <w:ind w:start="0" w:end="0" w:hanging="0"/>
+        <w:jc w:val="both"/>
+        <w:rPr>
+          <w:b/>
+          <w:b/>
+        </w:rPr>
+      </w:pPr>
+      <w:r>
+        <w:rPr/>
       </w:r>
     </w:p>
     <w:p>
@@ -2450,43 +2541,82 @@
           <w:u w:val="none"/>
           <w:effect w:val="none"/>
         </w:rPr>
-        <w:t xml:space="preserve">CASTRO, Rodrigo. </w:t>
+        <w:t xml:space="preserve">DONGARRA, Jack; LUSZCZEK, Piotr; PETITET, Antoine. </w:t>
       </w:r>
       <w:r>
         <w:rPr>
           <w:rFonts w:ascii="Times new roman" w:hAnsi="Times new roman"/>
           <w:b/>
-          <w:i w:val="false"/>
-          <w:caps w:val="false"/>
-          <w:smallCaps w:val="false"/>
-          <w:strike w:val="false"/>
-          <w:dstrike w:val="false"/>
-          <w:color w:val="000000"/>
-          <w:sz w:val="24"/>
-          <w:szCs w:val="24"/>
-          <w:u w:val="none"/>
-          <w:effect w:val="none"/>
-        </w:rPr>
-        <w:t>Cache comprimido em sistemas de memória virtual</w:t>
+          <w:bCs/>
+          <w:i w:val="false"/>
+          <w:caps w:val="false"/>
+          <w:smallCaps w:val="false"/>
+          <w:strike w:val="false"/>
+          <w:dstrike w:val="false"/>
+          <w:color w:val="000000"/>
+          <w:sz w:val="24"/>
+          <w:szCs w:val="24"/>
+          <w:u w:val="none"/>
+          <w:effect w:val="none"/>
+        </w:rPr>
+        <w:t>The LINPACK Benchmark: Past, Present, and Future</w:t>
       </w:r>
       <w:r>
         <w:rPr>
           <w:rFonts w:ascii="Times new roman" w:hAnsi="Times new roman"/>
           <w:b w:val="false"/>
-          <w:i w:val="false"/>
-          <w:caps w:val="false"/>
-          <w:smallCaps w:val="false"/>
-          <w:strike w:val="false"/>
-          <w:dstrike w:val="false"/>
-          <w:color w:val="000000"/>
-          <w:sz w:val="24"/>
-          <w:szCs w:val="24"/>
-          <w:u w:val="none"/>
-          <w:effect w:val="none"/>
-        </w:rPr>
-        <w:t>. Universidade de São Paulo, São Paulo, 2002.</w:t>
-        <w:tab/>
-        <w:br/>
+          <w:bCs/>
+          <w:i w:val="false"/>
+          <w:caps w:val="false"/>
+          <w:smallCaps w:val="false"/>
+          <w:strike w:val="false"/>
+          <w:dstrike w:val="false"/>
+          <w:color w:val="000000"/>
+          <w:sz w:val="24"/>
+          <w:szCs w:val="24"/>
+          <w:u w:val="none"/>
+          <w:effect w:val="none"/>
+        </w:rPr>
+        <w:t>. Disponível em: &lt;</w:t>
+      </w:r>
+      <w:hyperlink r:id="rId4">
+        <w:r>
+          <w:rPr>
+            <w:rStyle w:val="LinkdaInternet"/>
+            <w:rFonts w:ascii="Times new roman" w:hAnsi="Times new roman"/>
+            <w:b w:val="false"/>
+            <w:bCs/>
+            <w:i w:val="false"/>
+            <w:caps w:val="false"/>
+            <w:smallCaps w:val="false"/>
+            <w:strike w:val="false"/>
+            <w:dstrike w:val="false"/>
+            <w:color w:val="000000"/>
+            <w:sz w:val="24"/>
+            <w:szCs w:val="24"/>
+            <w:u w:val="none"/>
+            <w:effect w:val="none"/>
+          </w:rPr>
+          <w:t>http://www.netlib.org/utk/people/JackDongarra/PAPERS/hplpaper.pdf</w:t>
+        </w:r>
+      </w:hyperlink>
+      <w:r>
+        <w:rPr>
+          <w:rFonts w:ascii="Times new roman" w:hAnsi="Times new roman"/>
+          <w:b w:val="false"/>
+          <w:bCs/>
+          <w:i w:val="false"/>
+          <w:caps w:val="false"/>
+          <w:smallCaps w:val="false"/>
+          <w:strike w:val="false"/>
+          <w:dstrike w:val="false"/>
+          <w:color w:val="000000"/>
+          <w:sz w:val="24"/>
+          <w:szCs w:val="24"/>
+          <w:u w:val="none"/>
+          <w:effect w:val="none"/>
+        </w:rPr>
+        <w:t>&gt; Acesso em: 25 ago. 2020</w:t>
       </w:r>
     </w:p>
     <w:p>
@@ -2502,55 +2632,7 @@
         </w:rPr>
       </w:pPr>
       <w:r>
-        <w:rPr>
-          <w:rFonts w:ascii="Times new roman" w:hAnsi="Times new roman"/>
-          <w:b w:val="false"/>
-          <w:i w:val="false"/>
-          <w:caps w:val="false"/>
-          <w:smallCaps w:val="false"/>
-          <w:strike w:val="false"/>
-          <w:dstrike w:val="false"/>
-          <w:color w:val="000000"/>
-          <w:sz w:val="24"/>
-          <w:szCs w:val="24"/>
-          <w:u w:val="none"/>
-          <w:effect w:val="none"/>
-        </w:rPr>
-        <w:t xml:space="preserve">COSTA, Diego. MATIAS, Rivalino. FAINA, Luís. </w:t>
-      </w:r>
-      <w:r>
-        <w:rPr>
-          <w:rFonts w:ascii="Times new roman" w:hAnsi="Times new roman"/>
-          <w:b/>
-          <w:i w:val="false"/>
-          <w:caps w:val="false"/>
-          <w:smallCaps w:val="false"/>
-          <w:strike w:val="false"/>
-          <w:dstrike w:val="false"/>
-          <w:color w:val="000000"/>
-          <w:sz w:val="24"/>
-          <w:szCs w:val="24"/>
-          <w:u w:val="none"/>
-          <w:effect w:val="none"/>
-        </w:rPr>
-        <w:t>Um estudo experimental para caracterização de alocações dinâmicas de memória</w:t>
-      </w:r>
-      <w:r>
-        <w:rPr>
-          <w:rFonts w:ascii="Times new roman" w:hAnsi="Times new roman"/>
-          <w:b w:val="false"/>
-          <w:i w:val="false"/>
-          <w:caps w:val="false"/>
-          <w:smallCaps w:val="false"/>
-          <w:strike w:val="false"/>
-          <w:dstrike w:val="false"/>
-          <w:color w:val="000000"/>
-          <w:sz w:val="24"/>
-          <w:szCs w:val="24"/>
-          <w:u w:val="none"/>
-          <w:effect w:val="none"/>
-        </w:rPr>
-        <w:t>. Universidade Federal de Uberlândia, Uberlândia, 2014.</w:t>
+        <w:rPr/>
       </w:r>
     </w:p>
     <w:p>
@@ -2561,8 +2643,6 @@
         <w:jc w:val="both"/>
         <w:rPr>
           <w:rFonts w:ascii="Times new roman" w:hAnsi="Times new roman"/>
-          <w:b w:val="false"/>
-          <w:b w:val="false"/>
           <w:sz w:val="24"/>
           <w:szCs w:val="24"/>
         </w:rPr>
@@ -2571,71 +2651,115 @@
         <w:rPr>
           <w:rFonts w:ascii="Times new roman" w:hAnsi="Times new roman"/>
           <w:b w:val="false"/>
-          <w:i w:val="false"/>
-          <w:caps w:val="false"/>
-          <w:smallCaps w:val="false"/>
-          <w:strike w:val="false"/>
-          <w:dstrike w:val="false"/>
-          <w:color w:val="000000"/>
-          <w:sz w:val="24"/>
-          <w:szCs w:val="24"/>
-          <w:u w:val="none"/>
-          <w:effect w:val="none"/>
-        </w:rPr>
-        <w:t xml:space="preserve">FILHO, João Eriberto Mota. </w:t>
+          <w:bCs/>
+          <w:i w:val="false"/>
+          <w:caps w:val="false"/>
+          <w:smallCaps w:val="false"/>
+          <w:strike w:val="false"/>
+          <w:dstrike w:val="false"/>
+          <w:color w:val="000000"/>
+          <w:sz w:val="24"/>
+          <w:szCs w:val="24"/>
+          <w:u w:val="none"/>
+          <w:effect w:val="none"/>
+        </w:rPr>
+        <w:t>D</w:t>
+      </w:r>
+      <w:r>
+        <w:rPr>
+          <w:rFonts w:ascii="Times new roman" w:hAnsi="Times new roman"/>
+          <w:b w:val="false"/>
+          <w:bCs/>
+          <w:i w:val="false"/>
+          <w:caps w:val="false"/>
+          <w:smallCaps w:val="false"/>
+          <w:strike w:val="false"/>
+          <w:dstrike w:val="false"/>
+          <w:color w:val="000000"/>
+          <w:sz w:val="24"/>
+          <w:szCs w:val="24"/>
+          <w:u w:val="none"/>
+          <w:effect w:val="none"/>
+        </w:rPr>
+        <w:t xml:space="preserve">ONGARRA, Jack. </w:t>
       </w:r>
       <w:r>
         <w:rPr>
           <w:rFonts w:ascii="Times new roman" w:hAnsi="Times new roman"/>
           <w:b/>
-          <w:i w:val="false"/>
-          <w:caps w:val="false"/>
-          <w:smallCaps w:val="false"/>
-          <w:strike w:val="false"/>
-          <w:dstrike w:val="false"/>
-          <w:color w:val="000000"/>
-          <w:sz w:val="24"/>
-          <w:szCs w:val="24"/>
-          <w:u w:val="none"/>
-          <w:effect w:val="none"/>
-        </w:rPr>
-        <w:t>Descobrindo o Linux</w:t>
+          <w:bCs/>
+          <w:i w:val="false"/>
+          <w:caps w:val="false"/>
+          <w:smallCaps w:val="false"/>
+          <w:strike w:val="false"/>
+          <w:dstrike w:val="false"/>
+          <w:color w:val="000000"/>
+          <w:sz w:val="24"/>
+          <w:szCs w:val="24"/>
+          <w:u w:val="none"/>
+          <w:effect w:val="none"/>
+        </w:rPr>
+        <w:t xml:space="preserve">LINPACK. </w:t>
       </w:r>
       <w:r>
         <w:rPr>
           <w:rFonts w:ascii="Times new roman" w:hAnsi="Times new roman"/>
           <w:b w:val="false"/>
-          <w:i w:val="false"/>
-          <w:caps w:val="false"/>
-          <w:smallCaps w:val="false"/>
-          <w:strike w:val="false"/>
-          <w:dstrike w:val="false"/>
-          <w:color w:val="000000"/>
-          <w:sz w:val="24"/>
-          <w:szCs w:val="24"/>
-          <w:u w:val="none"/>
-          <w:effect w:val="none"/>
-        </w:rPr>
-        <w:t>. 3. ed. São Paulo: Novatec. 2012.</w:t>
-      </w:r>
-    </w:p>
-    <w:p>
-      <w:pPr>
-        <w:pStyle w:val="Corpodotexto"/>
-        <w:spacing w:lineRule="auto" w:line="276"/>
-        <w:rPr>
-          <w:rFonts w:ascii="Times new roman" w:hAnsi="Times new roman"/>
-          <w:sz w:val="24"/>
-          <w:szCs w:val="24"/>
-        </w:rPr>
-      </w:pPr>
-      <w:r>
-        <w:rPr>
-          <w:rFonts w:ascii="Times new roman" w:hAnsi="Times new roman"/>
-          <w:sz w:val="24"/>
-          <w:szCs w:val="24"/>
-        </w:rPr>
-      </w:r>
+          <w:bCs w:val="false"/>
+          <w:i w:val="false"/>
+          <w:caps w:val="false"/>
+          <w:smallCaps w:val="false"/>
+          <w:strike w:val="false"/>
+          <w:dstrike w:val="false"/>
+          <w:color w:val="000000"/>
+          <w:sz w:val="24"/>
+          <w:szCs w:val="24"/>
+          <w:u w:val="none"/>
+          <w:effect w:val="none"/>
+        </w:rPr>
+        <w:t>Disponível em: &lt;</w:t>
+      </w:r>
+      <w:hyperlink r:id="rId5">
+        <w:r>
+          <w:rPr>
+            <w:rStyle w:val="LinkdaInternet"/>
+            <w:rFonts w:ascii="Times new roman" w:hAnsi="Times new roman"/>
+            <w:b w:val="false"/>
+            <w:bCs w:val="false"/>
+            <w:i w:val="false"/>
+            <w:caps w:val="false"/>
+            <w:smallCaps w:val="false"/>
+            <w:strike w:val="false"/>
+            <w:dstrike w:val="false"/>
+            <w:color w:val="000000"/>
+            <w:sz w:val="24"/>
+            <w:szCs w:val="24"/>
+            <w:u w:val="none"/>
+            <w:effect w:val="none"/>
+          </w:rPr>
+          <w:t>http://www.netlib.org/linpack/index.html</w:t>
+        </w:r>
+      </w:hyperlink>
+      <w:hyperlink r:id="rId6">
+        <w:r>
+          <w:rPr>
+            <w:rFonts w:ascii="Times new roman" w:hAnsi="Times new roman"/>
+            <w:b w:val="false"/>
+            <w:bCs w:val="false"/>
+            <w:i w:val="false"/>
+            <w:caps w:val="false"/>
+            <w:smallCaps w:val="false"/>
+            <w:strike w:val="false"/>
+            <w:dstrike w:val="false"/>
+            <w:color w:val="000000"/>
+            <w:sz w:val="24"/>
+            <w:szCs w:val="24"/>
+            <w:u w:val="none"/>
+            <w:effect w:val="none"/>
+          </w:rPr>
+          <w:t>&gt;</w:t>
+        </w:r>
+      </w:hyperlink>
     </w:p>
     <w:p>
       <w:pPr>
@@ -2645,8 +2769,6 @@
         <w:jc w:val="both"/>
         <w:rPr>
           <w:rFonts w:ascii="Times new roman" w:hAnsi="Times new roman"/>
-          <w:b w:val="false"/>
-          <w:b w:val="false"/>
           <w:sz w:val="24"/>
           <w:szCs w:val="24"/>
         </w:rPr>
@@ -2655,70 +2777,37 @@
         <w:rPr>
           <w:rFonts w:ascii="Times new roman" w:hAnsi="Times new roman"/>
           <w:b w:val="false"/>
-          <w:i w:val="false"/>
-          <w:caps w:val="false"/>
-          <w:smallCaps w:val="false"/>
-          <w:strike w:val="false"/>
-          <w:dstrike w:val="false"/>
-          <w:color w:val="000000"/>
-          <w:sz w:val="24"/>
-          <w:szCs w:val="24"/>
-          <w:u w:val="none"/>
-          <w:effect w:val="none"/>
-        </w:rPr>
-        <w:t xml:space="preserve">JONES, Tim. </w:t>
+          <w:bCs w:val="false"/>
+          <w:i w:val="false"/>
+          <w:caps w:val="false"/>
+          <w:smallCaps w:val="false"/>
+          <w:strike w:val="false"/>
+          <w:dstrike w:val="false"/>
+          <w:color w:val="000000"/>
+          <w:sz w:val="24"/>
+          <w:szCs w:val="24"/>
+          <w:u w:val="none"/>
+          <w:effect w:val="none"/>
+        </w:rPr>
+        <w:t xml:space="preserve">Acesso em: </w:t>
       </w:r>
       <w:r>
         <w:rPr>
           <w:rFonts w:ascii="Times new roman" w:hAnsi="Times new roman"/>
-          <w:b/>
-          <w:i w:val="false"/>
-          <w:caps w:val="false"/>
-          <w:smallCaps w:val="false"/>
-          <w:strike w:val="false"/>
-          <w:dstrike w:val="false"/>
-          <w:color w:val="000000"/>
-          <w:sz w:val="24"/>
-          <w:szCs w:val="24"/>
-          <w:u w:val="none"/>
-          <w:effect w:val="none"/>
-        </w:rPr>
-        <w:t>Anatomia do Kernel Linux</w:t>
-      </w:r>
-      <w:r>
-        <w:rPr>
-          <w:rFonts w:ascii="Times new roman" w:hAnsi="Times new roman"/>
-          <w:b w:val="false"/>
-          <w:i w:val="false"/>
-          <w:caps w:val="false"/>
-          <w:smallCaps w:val="false"/>
-          <w:strike w:val="false"/>
-          <w:dstrike w:val="false"/>
-          <w:color w:val="000000"/>
-          <w:sz w:val="24"/>
-          <w:szCs w:val="24"/>
-          <w:u w:val="none"/>
-          <w:effect w:val="none"/>
-        </w:rPr>
-        <w:t>. Disponível em: &lt;https://www.ibm.com/developerworks/br/library/l-linux-kernel/&gt; Acesso em: 26 mar. 2016.</w:t>
-      </w:r>
-    </w:p>
-    <w:p>
-      <w:pPr>
-        <w:pStyle w:val="Corpodotexto"/>
-        <w:spacing w:lineRule="auto" w:line="276"/>
-        <w:rPr>
-          <w:rFonts w:ascii="Times new roman" w:hAnsi="Times new roman"/>
-          <w:sz w:val="24"/>
-          <w:szCs w:val="24"/>
-        </w:rPr>
-      </w:pPr>
-      <w:r>
-        <w:rPr>
-          <w:rFonts w:ascii="Times new roman" w:hAnsi="Times new roman"/>
-          <w:sz w:val="24"/>
-          <w:szCs w:val="24"/>
-        </w:rPr>
+          <w:b w:val="false"/>
+          <w:bCs/>
+          <w:i w:val="false"/>
+          <w:caps w:val="false"/>
+          <w:smallCaps w:val="false"/>
+          <w:strike w:val="false"/>
+          <w:dstrike w:val="false"/>
+          <w:color w:val="000000"/>
+          <w:sz w:val="24"/>
+          <w:szCs w:val="24"/>
+          <w:u w:val="none"/>
+          <w:effect w:val="none"/>
+        </w:rPr>
+        <w:t>25 ago. 2020</w:t>
       </w:r>
     </w:p>
     <w:p>
@@ -2734,39 +2823,7 @@
         </w:rPr>
       </w:pPr>
       <w:r>
-        <w:rPr>
-          <w:rFonts w:ascii="Times new roman" w:hAnsi="Times new roman"/>
-          <w:b w:val="false"/>
-          <w:i w:val="false"/>
-          <w:caps w:val="false"/>
-          <w:smallCaps w:val="false"/>
-          <w:strike w:val="false"/>
-          <w:dstrike w:val="false"/>
-          <w:color w:val="000000"/>
-          <w:sz w:val="24"/>
-          <w:szCs w:val="24"/>
-          <w:u w:val="none"/>
-          <w:effect w:val="none"/>
-        </w:rPr>
-        <w:t>INTRODUÇÃO ao Grupos de Controle. Disponível em: &lt;https://access.redhat.com/documentation/pt-BR/Red_Hat_Enterprise_Linux/6/html/Resource_Management_Guide/ch01.html&gt;. Acesso em: 06 Abr. 2018.</w:t>
-      </w:r>
-    </w:p>
-    <w:p>
-      <w:pPr>
-        <w:pStyle w:val="Corpodotexto"/>
-        <w:spacing w:lineRule="auto" w:line="276"/>
-        <w:rPr>
-          <w:rFonts w:ascii="Times new roman" w:hAnsi="Times new roman"/>
-          <w:sz w:val="24"/>
-          <w:szCs w:val="24"/>
-        </w:rPr>
-      </w:pPr>
-      <w:r>
-        <w:rPr>
-          <w:rFonts w:ascii="Times new roman" w:hAnsi="Times new roman"/>
-          <w:sz w:val="24"/>
-          <w:szCs w:val="24"/>
-        </w:rPr>
+        <w:rPr/>
       </w:r>
     </w:p>
     <w:p>
@@ -2777,55 +2834,120 @@
         <w:jc w:val="both"/>
         <w:rPr>
           <w:rFonts w:ascii="Times new roman" w:hAnsi="Times new roman"/>
-          <w:b w:val="false"/>
-          <w:b w:val="false"/>
-          <w:i w:val="false"/>
-          <w:i w:val="false"/>
-          <w:caps w:val="false"/>
-          <w:smallCaps w:val="false"/>
-          <w:strike w:val="false"/>
-          <w:dstrike w:val="false"/>
-          <w:color w:val="000000"/>
-          <w:sz w:val="24"/>
-          <w:szCs w:val="24"/>
-          <w:u w:val="none"/>
-          <w:effect w:val="none"/>
+          <w:sz w:val="24"/>
+          <w:szCs w:val="24"/>
         </w:rPr>
       </w:pPr>
       <w:r>
         <w:rPr>
           <w:rFonts w:ascii="Times new roman" w:hAnsi="Times new roman"/>
           <w:b w:val="false"/>
-          <w:i w:val="false"/>
-          <w:caps w:val="false"/>
-          <w:smallCaps w:val="false"/>
-          <w:strike w:val="false"/>
-          <w:dstrike w:val="false"/>
-          <w:color w:val="000000"/>
-          <w:sz w:val="24"/>
-          <w:szCs w:val="24"/>
-          <w:u w:val="none"/>
-          <w:effect w:val="none"/>
-        </w:rPr>
-        <w:t>KERNEL Index. Disponível em: &lt;https://lwn.net/Kernel/Index/&gt;. Acesso em: 25 mar. 2017.</w:t>
-      </w:r>
-    </w:p>
-    <w:p>
-      <w:pPr>
-        <w:pStyle w:val="Corpodotexto"/>
-        <w:spacing w:lineRule="auto" w:line="276"/>
+          <w:bCs/>
+          <w:i w:val="false"/>
+          <w:caps w:val="false"/>
+          <w:smallCaps w:val="false"/>
+          <w:strike w:val="false"/>
+          <w:dstrike w:val="false"/>
+          <w:color w:val="000000"/>
+          <w:sz w:val="24"/>
+          <w:szCs w:val="24"/>
+          <w:u w:val="none"/>
+          <w:effect w:val="none"/>
+        </w:rPr>
+        <w:t>H</w:t>
+      </w:r>
+      <w:r>
         <w:rPr>
           <w:rFonts w:ascii="Times new roman" w:hAnsi="Times new roman"/>
-          <w:sz w:val="24"/>
-          <w:szCs w:val="24"/>
-        </w:rPr>
-      </w:pPr>
+          <w:b w:val="false"/>
+          <w:bCs/>
+          <w:i w:val="false"/>
+          <w:caps w:val="false"/>
+          <w:smallCaps w:val="false"/>
+          <w:strike w:val="false"/>
+          <w:dstrike w:val="false"/>
+          <w:color w:val="000000"/>
+          <w:sz w:val="24"/>
+          <w:szCs w:val="24"/>
+          <w:u w:val="none"/>
+          <w:effect w:val="none"/>
+        </w:rPr>
+        <w:t xml:space="preserve">OLLANDER, Rhett; BOLOTOFF, Paul. </w:t>
+      </w:r>
       <w:r>
         <w:rPr>
           <w:rFonts w:ascii="Times new roman" w:hAnsi="Times new roman"/>
-          <w:sz w:val="24"/>
-          <w:szCs w:val="24"/>
-        </w:rPr>
+          <w:b/>
+          <w:bCs/>
+          <w:i w:val="false"/>
+          <w:caps w:val="false"/>
+          <w:smallCaps w:val="false"/>
+          <w:strike w:val="false"/>
+          <w:dstrike w:val="false"/>
+          <w:color w:val="000000"/>
+          <w:sz w:val="24"/>
+          <w:szCs w:val="24"/>
+          <w:u w:val="none"/>
+          <w:effect w:val="none"/>
+        </w:rPr>
+        <w:t xml:space="preserve">RAMspeed, a cache and memory benchmarking tool. </w:t>
+      </w:r>
+      <w:r>
+        <w:rPr>
+          <w:rFonts w:ascii="Times new roman" w:hAnsi="Times new roman"/>
+          <w:b w:val="false"/>
+          <w:bCs w:val="false"/>
+          <w:i w:val="false"/>
+          <w:caps w:val="false"/>
+          <w:smallCaps w:val="false"/>
+          <w:strike w:val="false"/>
+          <w:dstrike w:val="false"/>
+          <w:color w:val="000000"/>
+          <w:sz w:val="24"/>
+          <w:szCs w:val="24"/>
+          <w:u w:val="none"/>
+          <w:effect w:val="none"/>
+        </w:rPr>
+        <w:t>Disponível em: &lt;</w:t>
+      </w:r>
+      <w:hyperlink r:id="rId7">
+        <w:r>
+          <w:rPr>
+            <w:rStyle w:val="LinkdaInternet"/>
+            <w:rFonts w:ascii="Times new roman" w:hAnsi="Times new roman"/>
+            <w:b w:val="false"/>
+            <w:bCs w:val="false"/>
+            <w:i w:val="false"/>
+            <w:caps w:val="false"/>
+            <w:smallCaps w:val="false"/>
+            <w:strike w:val="false"/>
+            <w:dstrike w:val="false"/>
+            <w:color w:val="000000"/>
+            <w:sz w:val="24"/>
+            <w:szCs w:val="24"/>
+            <w:u w:val="none"/>
+            <w:effect w:val="none"/>
+          </w:rPr>
+          <w:t>http://www.alasir.com/software/ramspeed/</w:t>
+        </w:r>
+      </w:hyperlink>
+      <w:r>
+        <w:rPr>
+          <w:rFonts w:ascii="Times new roman" w:hAnsi="Times new roman"/>
+          <w:b w:val="false"/>
+          <w:bCs w:val="false"/>
+          <w:i w:val="false"/>
+          <w:caps w:val="false"/>
+          <w:smallCaps w:val="false"/>
+          <w:strike w:val="false"/>
+          <w:dstrike w:val="false"/>
+          <w:color w:val="000000"/>
+          <w:sz w:val="24"/>
+          <w:szCs w:val="24"/>
+          <w:u w:val="none"/>
+          <w:effect w:val="none"/>
+        </w:rPr>
+        <w:t>&gt; Acesso em: 25 de ago. 2020</w:t>
       </w:r>
     </w:p>
     <w:p>
@@ -2836,54 +2958,13 @@
         <w:jc w:val="both"/>
         <w:rPr>
           <w:rFonts w:ascii="Times new roman" w:hAnsi="Times new roman"/>
-          <w:b w:val="false"/>
-          <w:b w:val="false"/>
-          <w:i w:val="false"/>
-          <w:i w:val="false"/>
-          <w:caps w:val="false"/>
-          <w:smallCaps w:val="false"/>
-          <w:strike w:val="false"/>
-          <w:dstrike w:val="false"/>
-          <w:color w:val="000000"/>
-          <w:sz w:val="24"/>
-          <w:szCs w:val="24"/>
-          <w:u w:val="none"/>
-          <w:effect w:val="none"/>
-        </w:rPr>
-      </w:pPr>
-      <w:r>
-        <w:rPr>
-          <w:rFonts w:ascii="Times new roman" w:hAnsi="Times new roman"/>
-          <w:b w:val="false"/>
-          <w:i w:val="false"/>
-          <w:caps w:val="false"/>
-          <w:smallCaps w:val="false"/>
-          <w:strike w:val="false"/>
-          <w:dstrike w:val="false"/>
-          <w:color w:val="000000"/>
-          <w:sz w:val="24"/>
-          <w:szCs w:val="24"/>
-          <w:u w:val="none"/>
-          <w:effect w:val="none"/>
-        </w:rPr>
-        <w:t>LINUX Versions. Disponível em: &lt;http://kernelnewbies.org/LinuxVersions&gt;. Acesso em: 27 mar. 2017.</w:t>
-      </w:r>
-    </w:p>
-    <w:p>
-      <w:pPr>
-        <w:pStyle w:val="Corpodotexto"/>
-        <w:spacing w:lineRule="auto" w:line="276"/>
-        <w:rPr>
-          <w:rFonts w:ascii="Times new roman" w:hAnsi="Times new roman"/>
-          <w:sz w:val="24"/>
-          <w:szCs w:val="24"/>
-        </w:rPr>
-      </w:pPr>
-      <w:r>
-        <w:rPr>
-          <w:rFonts w:ascii="Times new roman" w:hAnsi="Times new roman"/>
-          <w:sz w:val="24"/>
-          <w:szCs w:val="24"/>
+          <w:sz w:val="24"/>
+          <w:szCs w:val="24"/>
+        </w:rPr>
+      </w:pPr>
+      <w:r>
+        <w:rPr>
+          <w:color w:val="FF0000"/>
         </w:rPr>
       </w:r>
     </w:p>
@@ -2895,8 +2976,6 @@
         <w:jc w:val="both"/>
         <w:rPr>
           <w:rFonts w:ascii="Times new roman" w:hAnsi="Times new roman"/>
-          <w:b w:val="false"/>
-          <w:b w:val="false"/>
           <w:sz w:val="24"/>
           <w:szCs w:val="24"/>
         </w:rPr>
@@ -2905,70 +2984,55 @@
         <w:rPr>
           <w:rFonts w:ascii="Times new roman" w:hAnsi="Times new roman"/>
           <w:b w:val="false"/>
-          <w:i w:val="false"/>
-          <w:caps w:val="false"/>
-          <w:smallCaps w:val="false"/>
-          <w:strike w:val="false"/>
-          <w:dstrike w:val="false"/>
-          <w:color w:val="000000"/>
-          <w:sz w:val="24"/>
-          <w:szCs w:val="24"/>
-          <w:u w:val="none"/>
-          <w:effect w:val="none"/>
-        </w:rPr>
-        <w:t xml:space="preserve">MAGALHÃES, Maurício. CARDOZO, Eleri. FAINA, Luís. </w:t>
+          <w:bCs/>
+          <w:i w:val="false"/>
+          <w:caps w:val="false"/>
+          <w:smallCaps w:val="false"/>
+          <w:strike w:val="false"/>
+          <w:dstrike w:val="false"/>
+          <w:color w:val="000000"/>
+          <w:sz w:val="24"/>
+          <w:szCs w:val="24"/>
+          <w:u w:val="none"/>
+          <w:effect w:val="none"/>
+        </w:rPr>
+        <w:t xml:space="preserve">XUN, Y. et al. </w:t>
       </w:r>
       <w:r>
         <w:rPr>
           <w:rFonts w:ascii="Times new roman" w:hAnsi="Times new roman"/>
           <w:b/>
-          <w:i w:val="false"/>
-          <w:caps w:val="false"/>
-          <w:smallCaps w:val="false"/>
-          <w:strike w:val="false"/>
-          <w:dstrike w:val="false"/>
-          <w:color w:val="000000"/>
-          <w:sz w:val="24"/>
-          <w:szCs w:val="24"/>
-          <w:u w:val="none"/>
-          <w:effect w:val="none"/>
-        </w:rPr>
-        <w:t>Introdução aos sistemas operacionais</w:t>
+          <w:bCs/>
+          <w:i w:val="false"/>
+          <w:caps w:val="false"/>
+          <w:smallCaps w:val="false"/>
+          <w:strike w:val="false"/>
+          <w:dstrike w:val="false"/>
+          <w:color w:val="000000"/>
+          <w:sz w:val="24"/>
+          <w:szCs w:val="24"/>
+          <w:u w:val="none"/>
+          <w:effect w:val="none"/>
+        </w:rPr>
+        <w:t>A platform for system-on-a-chip design prototyping</w:t>
       </w:r>
       <w:r>
         <w:rPr>
           <w:rFonts w:ascii="Times new roman" w:hAnsi="Times new roman"/>
           <w:b w:val="false"/>
-          <w:i w:val="false"/>
-          <w:caps w:val="false"/>
-          <w:smallCaps w:val="false"/>
-          <w:strike w:val="false"/>
-          <w:dstrike w:val="false"/>
-          <w:color w:val="000000"/>
-          <w:sz w:val="24"/>
-          <w:szCs w:val="24"/>
-          <w:u w:val="none"/>
-          <w:effect w:val="none"/>
-        </w:rPr>
-        <w:t>. Universidade Estadual de Campinas, Campinas, 2001.</w:t>
-      </w:r>
-    </w:p>
-    <w:p>
-      <w:pPr>
-        <w:pStyle w:val="Corpodotexto"/>
-        <w:spacing w:lineRule="auto" w:line="276"/>
-        <w:rPr>
-          <w:rFonts w:ascii="Times new roman" w:hAnsi="Times new roman"/>
-          <w:sz w:val="24"/>
-          <w:szCs w:val="24"/>
-        </w:rPr>
-      </w:pPr>
-      <w:r>
-        <w:rPr>
-          <w:rFonts w:ascii="Times new roman" w:hAnsi="Times new roman"/>
-          <w:sz w:val="24"/>
-          <w:szCs w:val="24"/>
-        </w:rPr>
+          <w:bCs/>
+          <w:i w:val="false"/>
+          <w:caps w:val="false"/>
+          <w:smallCaps w:val="false"/>
+          <w:strike w:val="false"/>
+          <w:dstrike w:val="false"/>
+          <w:color w:val="000000"/>
+          <w:sz w:val="24"/>
+          <w:szCs w:val="24"/>
+          <w:u w:val="none"/>
+          <w:effect w:val="none"/>
+        </w:rPr>
+        <w:t xml:space="preserve">. In: ASIC, 2001. Proceedings. 4th International Conference on. [S.l.: s.n.], 2001. p. 781-784. </w:t>
       </w:r>
     </w:p>
     <w:p>
@@ -2979,79 +3043,13 @@
         <w:jc w:val="both"/>
         <w:rPr>
           <w:rFonts w:ascii="Times new roman" w:hAnsi="Times new roman"/>
-          <w:b w:val="false"/>
-          <w:b w:val="false"/>
-          <w:sz w:val="24"/>
-          <w:szCs w:val="24"/>
-        </w:rPr>
-      </w:pPr>
-      <w:r>
-        <w:rPr>
-          <w:rFonts w:ascii="Times new roman" w:hAnsi="Times new roman"/>
-          <w:b w:val="false"/>
-          <w:i w:val="false"/>
-          <w:caps w:val="false"/>
-          <w:smallCaps w:val="false"/>
-          <w:strike w:val="false"/>
-          <w:dstrike w:val="false"/>
-          <w:color w:val="000000"/>
-          <w:sz w:val="24"/>
-          <w:szCs w:val="24"/>
-          <w:u w:val="none"/>
-          <w:effect w:val="none"/>
-        </w:rPr>
-        <w:t xml:space="preserve">MAZIERO, Carlos. </w:t>
-      </w:r>
-      <w:r>
-        <w:rPr>
-          <w:rFonts w:ascii="Times new roman" w:hAnsi="Times new roman"/>
-          <w:b/>
-          <w:i w:val="false"/>
-          <w:caps w:val="false"/>
-          <w:smallCaps w:val="false"/>
-          <w:strike w:val="false"/>
-          <w:dstrike w:val="false"/>
-          <w:color w:val="000000"/>
-          <w:sz w:val="24"/>
-          <w:szCs w:val="24"/>
-          <w:u w:val="none"/>
-          <w:effect w:val="none"/>
-        </w:rPr>
-        <w:t>Sistemas operacionais</w:t>
-      </w:r>
-      <w:r>
-        <w:rPr>
-          <w:rFonts w:ascii="Times new roman" w:hAnsi="Times new roman"/>
-          <w:b w:val="false"/>
-          <w:i w:val="false"/>
-          <w:caps w:val="false"/>
-          <w:smallCaps w:val="false"/>
-          <w:strike w:val="false"/>
-          <w:dstrike w:val="false"/>
-          <w:color w:val="000000"/>
-          <w:sz w:val="24"/>
-          <w:szCs w:val="24"/>
-          <w:u w:val="none"/>
-          <w:effect w:val="none"/>
-        </w:rPr>
-        <w:t>: Gerência de memória. Universidade Tecnológica Federal do Paraná, Curitiba, 2011.</w:t>
-      </w:r>
-    </w:p>
-    <w:p>
-      <w:pPr>
-        <w:pStyle w:val="Corpodotexto"/>
-        <w:spacing w:lineRule="auto" w:line="276"/>
-        <w:rPr>
-          <w:rFonts w:ascii="Times new roman" w:hAnsi="Times new roman"/>
-          <w:sz w:val="24"/>
-          <w:szCs w:val="24"/>
-        </w:rPr>
-      </w:pPr>
-      <w:r>
-        <w:rPr>
-          <w:rFonts w:ascii="Times new roman" w:hAnsi="Times new roman"/>
-          <w:sz w:val="24"/>
-          <w:szCs w:val="24"/>
+          <w:sz w:val="24"/>
+          <w:szCs w:val="24"/>
+        </w:rPr>
+      </w:pPr>
+      <w:r>
+        <w:rPr>
+          <w:color w:val="FF0000"/>
         </w:rPr>
       </w:r>
     </w:p>
@@ -3071,70 +3069,55 @@
         <w:rPr>
           <w:rFonts w:ascii="Times new roman" w:hAnsi="Times new roman"/>
           <w:b w:val="false"/>
-          <w:i w:val="false"/>
-          <w:caps w:val="false"/>
-          <w:smallCaps w:val="false"/>
-          <w:strike w:val="false"/>
-          <w:dstrike w:val="false"/>
-          <w:color w:val="000000"/>
-          <w:sz w:val="24"/>
-          <w:szCs w:val="24"/>
-          <w:u w:val="none"/>
-          <w:effect w:val="none"/>
-        </w:rPr>
-        <w:t xml:space="preserve">RUSLING, David A. </w:t>
+          <w:bCs/>
+          <w:i w:val="false"/>
+          <w:caps w:val="false"/>
+          <w:smallCaps w:val="false"/>
+          <w:strike w:val="false"/>
+          <w:dstrike w:val="false"/>
+          <w:color w:val="000000"/>
+          <w:sz w:val="24"/>
+          <w:szCs w:val="24"/>
+          <w:u w:val="none"/>
+          <w:effect w:val="none"/>
+        </w:rPr>
+        <w:t xml:space="preserve">EDWARDS, C. </w:t>
       </w:r>
       <w:r>
         <w:rPr>
           <w:rFonts w:ascii="Times new roman" w:hAnsi="Times new roman"/>
           <w:b/>
-          <w:i w:val="false"/>
-          <w:caps w:val="false"/>
-          <w:smallCaps w:val="false"/>
-          <w:strike w:val="false"/>
-          <w:dstrike w:val="false"/>
-          <w:color w:val="000000"/>
-          <w:sz w:val="24"/>
-          <w:szCs w:val="24"/>
-          <w:u w:val="none"/>
-          <w:effect w:val="none"/>
-        </w:rPr>
-        <w:t>The Linux Kernel</w:t>
+          <w:bCs/>
+          <w:i w:val="false"/>
+          <w:caps w:val="false"/>
+          <w:smallCaps w:val="false"/>
+          <w:strike w:val="false"/>
+          <w:dstrike w:val="false"/>
+          <w:color w:val="000000"/>
+          <w:sz w:val="24"/>
+          <w:szCs w:val="24"/>
+          <w:u w:val="none"/>
+          <w:effect w:val="none"/>
+        </w:rPr>
+        <w:t>Not-so-humble raspberry pi gets big ideas</w:t>
       </w:r>
       <w:r>
         <w:rPr>
           <w:rFonts w:ascii="Times new roman" w:hAnsi="Times new roman"/>
           <w:b w:val="false"/>
-          <w:i w:val="false"/>
-          <w:caps w:val="false"/>
-          <w:smallCaps w:val="false"/>
-          <w:strike w:val="false"/>
-          <w:dstrike w:val="false"/>
-          <w:color w:val="000000"/>
-          <w:sz w:val="24"/>
-          <w:szCs w:val="24"/>
-          <w:u w:val="none"/>
-          <w:effect w:val="none"/>
-        </w:rPr>
-        <w:t>. Disponível em: &lt;http://kos.enix.org/pub/linux_kernel.pdf&gt; Acesso em: 25 mar. 2016.</w:t>
-      </w:r>
-    </w:p>
-    <w:p>
-      <w:pPr>
-        <w:pStyle w:val="Corpodotexto"/>
-        <w:spacing w:lineRule="auto" w:line="276"/>
-        <w:rPr>
-          <w:rFonts w:ascii="Times new roman" w:hAnsi="Times new roman"/>
-          <w:sz w:val="24"/>
-          <w:szCs w:val="24"/>
-        </w:rPr>
-      </w:pPr>
-      <w:r>
-        <w:rPr>
-          <w:rFonts w:ascii="Times new roman" w:hAnsi="Times new roman"/>
-          <w:sz w:val="24"/>
-          <w:szCs w:val="24"/>
-        </w:rPr>
+          <w:bCs/>
+          <w:i w:val="false"/>
+          <w:caps w:val="false"/>
+          <w:smallCaps w:val="false"/>
+          <w:strike w:val="false"/>
+          <w:dstrike w:val="false"/>
+          <w:color w:val="000000"/>
+          <w:sz w:val="24"/>
+          <w:szCs w:val="24"/>
+          <w:u w:val="none"/>
+          <w:effect w:val="none"/>
+        </w:rPr>
+        <w:t xml:space="preserve">. Engineering Technology, v. 8, n. 3, p. 30-33, 2013. ISSN 1750-9637. </w:t>
       </w:r>
     </w:p>
     <w:p>
@@ -3151,71 +3134,7 @@
       </w:pPr>
       <w:r>
         <w:rPr>
-          <w:rFonts w:ascii="Times new roman" w:hAnsi="Times new roman"/>
-          <w:b w:val="false"/>
-          <w:i w:val="false"/>
-          <w:caps w:val="false"/>
-          <w:smallCaps w:val="false"/>
-          <w:strike w:val="false"/>
-          <w:dstrike w:val="false"/>
-          <w:color w:val="000000"/>
-          <w:sz w:val="24"/>
-          <w:szCs w:val="24"/>
-          <w:u w:val="none"/>
-          <w:effect w:val="none"/>
-        </w:rPr>
-        <w:t xml:space="preserve">SILBERSCHATZ, Abraham. GALVIN, Peter. GAGNE, Greg. </w:t>
-      </w:r>
-      <w:r>
-        <w:rPr>
-          <w:rFonts w:ascii="Times new roman" w:hAnsi="Times new roman"/>
-          <w:b/>
-          <w:i w:val="false"/>
-          <w:caps w:val="false"/>
-          <w:smallCaps w:val="false"/>
-          <w:strike w:val="false"/>
-          <w:dstrike w:val="false"/>
-          <w:color w:val="000000"/>
-          <w:sz w:val="24"/>
-          <w:szCs w:val="24"/>
-          <w:u w:val="none"/>
-          <w:effect w:val="none"/>
-        </w:rPr>
-        <w:t>Operating system concepct</w:t>
-      </w:r>
-      <w:r>
-        <w:rPr>
-          <w:rFonts w:ascii="Times new roman" w:hAnsi="Times new roman"/>
-          <w:b w:val="false"/>
-          <w:i w:val="false"/>
-          <w:caps w:val="false"/>
-          <w:smallCaps w:val="false"/>
-          <w:strike w:val="false"/>
-          <w:dstrike w:val="false"/>
-          <w:color w:val="000000"/>
-          <w:sz w:val="24"/>
-          <w:szCs w:val="24"/>
-          <w:u w:val="none"/>
-          <w:effect w:val="none"/>
-        </w:rPr>
-        <w:t>. 9. ed. United States of America: Wiley, 2013.</w:t>
-      </w:r>
-    </w:p>
-    <w:p>
-      <w:pPr>
-        <w:pStyle w:val="Corpodotexto"/>
-        <w:spacing w:lineRule="auto" w:line="276"/>
-        <w:rPr>
-          <w:rFonts w:ascii="Times new roman" w:hAnsi="Times new roman"/>
-          <w:sz w:val="24"/>
-          <w:szCs w:val="24"/>
-        </w:rPr>
-      </w:pPr>
-      <w:r>
-        <w:rPr>
-          <w:rFonts w:ascii="Times new roman" w:hAnsi="Times new roman"/>
-          <w:sz w:val="24"/>
-          <w:szCs w:val="24"/>
+          <w:color w:val="FF0000"/>
         </w:rPr>
       </w:r>
     </w:p>
@@ -3227,8 +3146,6 @@
         <w:jc w:val="both"/>
         <w:rPr>
           <w:rFonts w:ascii="Times new roman" w:hAnsi="Times new roman"/>
-          <w:b w:val="false"/>
-          <w:b w:val="false"/>
           <w:sz w:val="24"/>
           <w:szCs w:val="24"/>
         </w:rPr>
@@ -3237,86 +3154,94 @@
         <w:rPr>
           <w:rFonts w:ascii="Times new roman" w:hAnsi="Times new roman"/>
           <w:b w:val="false"/>
-          <w:i w:val="false"/>
-          <w:caps w:val="false"/>
-          <w:smallCaps w:val="false"/>
-          <w:strike w:val="false"/>
-          <w:dstrike w:val="false"/>
-          <w:color w:val="000000"/>
-          <w:sz w:val="24"/>
-          <w:szCs w:val="24"/>
-          <w:u w:val="none"/>
-          <w:effect w:val="none"/>
-        </w:rPr>
-        <w:t xml:space="preserve">TANENBAUM, Andrew. </w:t>
+          <w:bCs/>
+          <w:i w:val="false"/>
+          <w:caps w:val="false"/>
+          <w:smallCaps w:val="false"/>
+          <w:strike w:val="false"/>
+          <w:dstrike w:val="false"/>
+          <w:color w:val="000000"/>
+          <w:sz w:val="24"/>
+          <w:szCs w:val="24"/>
+          <w:u w:val="none"/>
+          <w:effect w:val="none"/>
+        </w:rPr>
+        <w:t xml:space="preserve">THE RASPBERRY FOUNDATION. </w:t>
       </w:r>
       <w:r>
         <w:rPr>
           <w:rFonts w:ascii="Times new roman" w:hAnsi="Times new roman"/>
           <w:b/>
-          <w:i w:val="false"/>
-          <w:caps w:val="false"/>
-          <w:smallCaps w:val="false"/>
-          <w:strike w:val="false"/>
-          <w:dstrike w:val="false"/>
-          <w:color w:val="000000"/>
-          <w:sz w:val="24"/>
-          <w:szCs w:val="24"/>
-          <w:u w:val="none"/>
-          <w:effect w:val="none"/>
-        </w:rPr>
-        <w:t>Modern operating system.</w:t>
+          <w:bCs/>
+          <w:i w:val="false"/>
+          <w:caps w:val="false"/>
+          <w:smallCaps w:val="false"/>
+          <w:strike w:val="false"/>
+          <w:dstrike w:val="false"/>
+          <w:color w:val="000000"/>
+          <w:sz w:val="24"/>
+          <w:szCs w:val="24"/>
+          <w:u w:val="none"/>
+          <w:effect w:val="none"/>
+        </w:rPr>
+        <w:t>Raspberry PI</w:t>
       </w:r>
       <w:r>
         <w:rPr>
           <w:rFonts w:ascii="Times new roman" w:hAnsi="Times new roman"/>
           <w:b w:val="false"/>
-          <w:caps w:val="false"/>
-          <w:smallCaps w:val="false"/>
-          <w:strike w:val="false"/>
-          <w:dstrike w:val="false"/>
-          <w:color w:val="000000"/>
-          <w:sz w:val="24"/>
-          <w:szCs w:val="24"/>
-          <w:u w:val="none"/>
-          <w:effect w:val="none"/>
-        </w:rPr>
-        <w:t xml:space="preserve"> </w:t>
-      </w:r>
+          <w:bCs/>
+          <w:i w:val="false"/>
+          <w:caps w:val="false"/>
+          <w:smallCaps w:val="false"/>
+          <w:strike w:val="false"/>
+          <w:dstrike w:val="false"/>
+          <w:color w:val="000000"/>
+          <w:sz w:val="24"/>
+          <w:szCs w:val="24"/>
+          <w:u w:val="none"/>
+          <w:effect w:val="none"/>
+        </w:rPr>
+        <w:t>. 2020. Disponível em: &lt;</w:t>
+      </w:r>
+      <w:hyperlink r:id="rId8">
+        <w:r>
+          <w:rPr>
+            <w:rStyle w:val="LinkdaInternet"/>
+            <w:rFonts w:ascii="Times new roman" w:hAnsi="Times new roman"/>
+            <w:b w:val="false"/>
+            <w:bCs/>
+            <w:i w:val="false"/>
+            <w:caps w:val="false"/>
+            <w:smallCaps w:val="false"/>
+            <w:strike w:val="false"/>
+            <w:dstrike w:val="false"/>
+            <w:color w:val="000000"/>
+            <w:sz w:val="24"/>
+            <w:szCs w:val="24"/>
+            <w:u w:val="none"/>
+            <w:effect w:val="none"/>
+          </w:rPr>
+          <w:t>https://www.raspberrypi.org/</w:t>
+        </w:r>
+      </w:hyperlink>
       <w:r>
         <w:rPr>
           <w:rFonts w:ascii="Times new roman" w:hAnsi="Times new roman"/>
           <w:b w:val="false"/>
-          <w:i w:val="false"/>
-          <w:caps w:val="false"/>
-          <w:smallCaps w:val="false"/>
-          <w:strike w:val="false"/>
-          <w:dstrike w:val="false"/>
-          <w:color w:val="000000"/>
-          <w:sz w:val="24"/>
-          <w:szCs w:val="24"/>
-          <w:u w:val="none"/>
-          <w:effect w:val="none"/>
-        </w:rPr>
-        <w:t xml:space="preserve">3. ed. United States of America: Pearson Prentice Hall, 2009. </w:t>
-      </w:r>
-    </w:p>
-    <w:p>
-      <w:pPr>
-        <w:pStyle w:val="Corpodotexto"/>
-        <w:spacing w:lineRule="auto" w:line="276"/>
-        <w:rPr>
-          <w:rFonts w:ascii="Times new roman" w:hAnsi="Times new roman"/>
-          <w:sz w:val="24"/>
-          <w:szCs w:val="24"/>
-        </w:rPr>
-      </w:pPr>
-      <w:r>
-        <w:rPr>
-          <w:rFonts w:ascii="Times new roman" w:hAnsi="Times new roman"/>
-          <w:sz w:val="24"/>
-          <w:szCs w:val="24"/>
-        </w:rPr>
+          <w:bCs/>
+          <w:i w:val="false"/>
+          <w:caps w:val="false"/>
+          <w:smallCaps w:val="false"/>
+          <w:strike w:val="false"/>
+          <w:dstrike w:val="false"/>
+          <w:color w:val="000000"/>
+          <w:sz w:val="24"/>
+          <w:szCs w:val="24"/>
+          <w:u w:val="none"/>
+          <w:effect w:val="none"/>
+        </w:rPr>
+        <w:t>&gt;. Acesso em: 25 ago. 2020</w:t>
       </w:r>
     </w:p>
     <w:p>
@@ -3327,45 +3252,291 @@
         <w:jc w:val="both"/>
         <w:rPr>
           <w:rFonts w:ascii="Times new roman" w:hAnsi="Times new roman"/>
-          <w:b w:val="false"/>
-          <w:b w:val="false"/>
-          <w:i w:val="false"/>
-          <w:i w:val="false"/>
-          <w:caps w:val="false"/>
-          <w:smallCaps w:val="false"/>
-          <w:strike w:val="false"/>
-          <w:dstrike w:val="false"/>
-          <w:color w:val="000000"/>
-          <w:sz w:val="24"/>
-          <w:szCs w:val="24"/>
-          <w:u w:val="none"/>
-          <w:effect w:val="none"/>
-        </w:rPr>
-      </w:pPr>
-      <w:r>
+          <w:sz w:val="24"/>
+          <w:szCs w:val="24"/>
+        </w:rPr>
+      </w:pPr>
+      <w:r>
+        <w:rPr>
+          <w:color w:val="FF0000"/>
+        </w:rPr>
+      </w:r>
+    </w:p>
+    <w:p>
+      <w:pPr>
+        <w:pStyle w:val="Corpodotexto"/>
+        <w:bidi w:val="0"/>
+        <w:spacing w:lineRule="auto" w:line="276" w:before="0" w:after="0"/>
+        <w:jc w:val="both"/>
         <w:rPr>
           <w:rFonts w:ascii="Times new roman" w:hAnsi="Times new roman"/>
-          <w:b w:val="false"/>
-          <w:i w:val="false"/>
-          <w:caps w:val="false"/>
-          <w:smallCaps w:val="false"/>
-          <w:strike w:val="false"/>
-          <w:dstrike w:val="false"/>
-          <w:color w:val="000000"/>
-          <w:sz w:val="24"/>
-          <w:szCs w:val="24"/>
-          <w:u w:val="none"/>
-          <w:effect w:val="none"/>
-        </w:rPr>
-        <w:t>THE Linux Kernel Archives. Disponível em: &lt;http://www.kernel.org&gt;. Acesso em: 25 mar. 2017.</w:t>
+          <w:sz w:val="24"/>
+          <w:szCs w:val="24"/>
+        </w:rPr>
+      </w:pPr>
+      <w:r>
+        <w:rPr>
+          <w:rFonts w:ascii="Times new roman" w:hAnsi="Times new roman"/>
+          <w:b w:val="false"/>
+          <w:bCs/>
+          <w:i w:val="false"/>
+          <w:caps w:val="false"/>
+          <w:smallCaps w:val="false"/>
+          <w:strike w:val="false"/>
+          <w:dstrike w:val="false"/>
+          <w:color w:val="000000"/>
+          <w:sz w:val="24"/>
+          <w:szCs w:val="24"/>
+          <w:u w:val="none"/>
+          <w:effect w:val="none"/>
+        </w:rPr>
+        <w:t xml:space="preserve">NEMETH, Evi; SNYDER, Garth; HEIN, Trent R. </w:t>
+      </w:r>
+      <w:r>
+        <w:rPr>
+          <w:rFonts w:ascii="Times new roman" w:hAnsi="Times new roman"/>
+          <w:b/>
+          <w:bCs/>
+          <w:i w:val="false"/>
+          <w:caps w:val="false"/>
+          <w:smallCaps w:val="false"/>
+          <w:strike w:val="false"/>
+          <w:dstrike w:val="false"/>
+          <w:color w:val="000000"/>
+          <w:sz w:val="24"/>
+          <w:szCs w:val="24"/>
+          <w:u w:val="none"/>
+          <w:effect w:val="none"/>
+        </w:rPr>
+        <w:t>Manual completo do linux</w:t>
+      </w:r>
+      <w:r>
+        <w:rPr>
+          <w:rFonts w:ascii="Times new roman" w:hAnsi="Times new roman"/>
+          <w:b w:val="false"/>
+          <w:bCs/>
+          <w:i w:val="false"/>
+          <w:caps w:val="false"/>
+          <w:smallCaps w:val="false"/>
+          <w:strike w:val="false"/>
+          <w:dstrike w:val="false"/>
+          <w:color w:val="000000"/>
+          <w:sz w:val="24"/>
+          <w:szCs w:val="24"/>
+          <w:u w:val="none"/>
+          <w:effect w:val="none"/>
+        </w:rPr>
+        <w:t>. 2. ed. Trad. Carlos Schafranski e Edsib Furmankiewicz. São Paulo: Prentice Hall, 2007. 684p.</w:t>
       </w:r>
     </w:p>
     <w:p>
       <w:pPr>
         <w:pStyle w:val="Corpodotexto"/>
-        <w:spacing w:lineRule="auto" w:line="276"/>
+        <w:bidi w:val="0"/>
+        <w:spacing w:lineRule="auto" w:line="276" w:before="0" w:after="0"/>
+        <w:jc w:val="both"/>
+        <w:rPr>
+          <w:rFonts w:ascii="Times new roman" w:hAnsi="Times new roman"/>
+          <w:sz w:val="24"/>
+          <w:szCs w:val="24"/>
+        </w:rPr>
+      </w:pPr>
+      <w:r>
         <w:rPr>
           <w:color w:val="FF0000"/>
+        </w:rPr>
+      </w:r>
+    </w:p>
+    <w:p>
+      <w:pPr>
+        <w:pStyle w:val="Corpodotexto"/>
+        <w:bidi w:val="0"/>
+        <w:spacing w:lineRule="auto" w:line="276" w:before="0" w:after="0"/>
+        <w:jc w:val="both"/>
+        <w:rPr>
+          <w:rFonts w:ascii="Times new roman" w:hAnsi="Times new roman"/>
+          <w:sz w:val="24"/>
+          <w:szCs w:val="24"/>
+        </w:rPr>
+      </w:pPr>
+      <w:r>
+        <w:rPr>
+          <w:color w:val="FF0000"/>
+        </w:rPr>
+      </w:r>
+    </w:p>
+    <w:p>
+      <w:pPr>
+        <w:pStyle w:val="Corpodotexto"/>
+        <w:bidi w:val="0"/>
+        <w:spacing w:lineRule="auto" w:line="276" w:before="0" w:after="0"/>
+        <w:jc w:val="both"/>
+        <w:rPr>
+          <w:rFonts w:ascii="Times new roman" w:hAnsi="Times new roman"/>
+          <w:sz w:val="24"/>
+          <w:szCs w:val="24"/>
+        </w:rPr>
+      </w:pPr>
+      <w:r>
+        <w:rPr>
+          <w:color w:val="FF0000"/>
+        </w:rPr>
+      </w:r>
+    </w:p>
+    <w:p>
+      <w:pPr>
+        <w:pStyle w:val="Corpodotexto"/>
+        <w:bidi w:val="0"/>
+        <w:spacing w:lineRule="auto" w:line="276" w:before="0" w:after="0"/>
+        <w:jc w:val="both"/>
+        <w:rPr>
+          <w:rFonts w:ascii="Times new roman" w:hAnsi="Times new roman"/>
+          <w:sz w:val="24"/>
+          <w:szCs w:val="24"/>
+        </w:rPr>
+      </w:pPr>
+      <w:r>
+        <w:rPr>
+          <w:color w:val="FF0000"/>
+        </w:rPr>
+      </w:r>
+    </w:p>
+    <w:p>
+      <w:pPr>
+        <w:pStyle w:val="Corpodotexto"/>
+        <w:bidi w:val="0"/>
+        <w:spacing w:lineRule="auto" w:line="276" w:before="0" w:after="0"/>
+        <w:jc w:val="both"/>
+        <w:rPr>
+          <w:rFonts w:ascii="Times new roman" w:hAnsi="Times new roman"/>
+          <w:sz w:val="24"/>
+          <w:szCs w:val="24"/>
+        </w:rPr>
+      </w:pPr>
+      <w:r>
+        <w:rPr>
+          <w:color w:val="FF0000"/>
+        </w:rPr>
+      </w:r>
+    </w:p>
+    <w:p>
+      <w:pPr>
+        <w:pStyle w:val="Corpodotexto"/>
+        <w:bidi w:val="0"/>
+        <w:spacing w:lineRule="auto" w:line="276" w:before="0" w:after="0"/>
+        <w:jc w:val="both"/>
+        <w:rPr>
+          <w:rFonts w:ascii="Times new roman" w:hAnsi="Times new roman"/>
+          <w:sz w:val="24"/>
+          <w:szCs w:val="24"/>
+        </w:rPr>
+      </w:pPr>
+      <w:r>
+        <w:rPr>
+          <w:color w:val="FF0000"/>
+        </w:rPr>
+      </w:r>
+    </w:p>
+    <w:p>
+      <w:pPr>
+        <w:pStyle w:val="Corpodotexto"/>
+        <w:bidi w:val="0"/>
+        <w:spacing w:lineRule="auto" w:line="276" w:before="0" w:after="0"/>
+        <w:jc w:val="both"/>
+        <w:rPr>
+          <w:rFonts w:ascii="Times new roman" w:hAnsi="Times new roman"/>
+          <w:sz w:val="24"/>
+          <w:szCs w:val="24"/>
+        </w:rPr>
+      </w:pPr>
+      <w:r>
+        <w:rPr>
+          <w:color w:val="FF0000"/>
+        </w:rPr>
+      </w:r>
+    </w:p>
+    <w:p>
+      <w:pPr>
+        <w:pStyle w:val="Corpodotexto"/>
+        <w:bidi w:val="0"/>
+        <w:spacing w:lineRule="auto" w:line="276" w:before="0" w:after="0"/>
+        <w:jc w:val="both"/>
+        <w:rPr>
+          <w:rFonts w:ascii="Times new roman" w:hAnsi="Times new roman"/>
+          <w:sz w:val="24"/>
+          <w:szCs w:val="24"/>
+        </w:rPr>
+      </w:pPr>
+      <w:r>
+        <w:rPr>
+          <w:color w:val="FF0000"/>
+        </w:rPr>
+      </w:r>
+    </w:p>
+    <w:p>
+      <w:pPr>
+        <w:pStyle w:val="Corpodotexto"/>
+        <w:bidi w:val="0"/>
+        <w:spacing w:lineRule="auto" w:line="276" w:before="0" w:after="0"/>
+        <w:jc w:val="both"/>
+        <w:rPr>
+          <w:rFonts w:ascii="Times new roman" w:hAnsi="Times new roman"/>
+          <w:sz w:val="24"/>
+          <w:szCs w:val="24"/>
+        </w:rPr>
+      </w:pPr>
+      <w:r>
+        <w:rPr>
+          <w:color w:val="FF0000"/>
+        </w:rPr>
+      </w:r>
+    </w:p>
+    <w:p>
+      <w:pPr>
+        <w:pStyle w:val="Corpodotexto"/>
+        <w:bidi w:val="0"/>
+        <w:spacing w:lineRule="auto" w:line="276" w:before="0" w:after="0"/>
+        <w:jc w:val="both"/>
+        <w:rPr>
+          <w:rFonts w:ascii="Times new roman" w:hAnsi="Times new roman"/>
+          <w:sz w:val="24"/>
+          <w:szCs w:val="24"/>
+        </w:rPr>
+      </w:pPr>
+      <w:r>
+        <w:rPr>
+          <w:color w:val="FF0000"/>
+        </w:rPr>
+      </w:r>
+    </w:p>
+    <w:p>
+      <w:pPr>
+        <w:pStyle w:val="Corpodotexto"/>
+        <w:bidi w:val="0"/>
+        <w:spacing w:lineRule="auto" w:line="276" w:before="0" w:after="0"/>
+        <w:jc w:val="both"/>
+        <w:rPr>
+          <w:rFonts w:ascii="Times new roman" w:hAnsi="Times new roman"/>
+          <w:sz w:val="24"/>
+          <w:szCs w:val="24"/>
+        </w:rPr>
+      </w:pPr>
+      <w:r>
+        <w:rPr>
+          <w:color w:val="FF0000"/>
+        </w:rPr>
+      </w:r>
+    </w:p>
+    <w:p>
+      <w:pPr>
+        <w:pStyle w:val="Corpodotexto"/>
+        <w:bidi w:val="0"/>
+        <w:spacing w:lineRule="auto" w:line="276" w:before="0" w:after="0"/>
+        <w:jc w:val="both"/>
+        <w:rPr>
+          <w:rFonts w:ascii="Times new roman" w:hAnsi="Times new roman"/>
+          <w:sz w:val="24"/>
+          <w:szCs w:val="24"/>
         </w:rPr>
       </w:pPr>
       <w:r>
@@ -3422,10 +3593,13 @@
         </w:tblCellMar>
       </w:tblPr>
       <w:tblGrid>
-        <w:gridCol w:w="2487"/>
-        <w:gridCol w:w="2046"/>
-        <w:gridCol w:w="2217"/>
-        <w:gridCol w:w="2599"/>
+        <w:gridCol w:w="1335"/>
+        <w:gridCol w:w="1336"/>
+        <w:gridCol w:w="1336"/>
+        <w:gridCol w:w="1335"/>
+        <w:gridCol w:w="1336"/>
+        <w:gridCol w:w="1336"/>
+        <w:gridCol w:w="1335"/>
       </w:tblGrid>
       <w:tr>
         <w:trPr>
@@ -3433,7 +3607,7 @@
         </w:trPr>
         <w:tc>
           <w:tcPr>
-            <w:tcW w:w="2487" w:type="dxa"/>
+            <w:tcW w:w="1335" w:type="dxa"/>
             <w:vMerge w:val="restart"/>
             <w:tcBorders>
               <w:top w:val="single" w:sz="2" w:space="0" w:color="000000"/>
@@ -3478,8 +3652,7 @@
         </w:tc>
         <w:tc>
           <w:tcPr>
-            <w:tcW w:w="2046" w:type="dxa"/>
-            <w:gridSpan w:val="3"/>
+            <w:tcW w:w="1336" w:type="dxa"/>
             <w:tcBorders>
               <w:top w:val="single" w:sz="2" w:space="0" w:color="000000"/>
               <w:start w:val="single" w:sz="2" w:space="0" w:color="000000"/>
@@ -3523,8 +3696,7 @@
         </w:tc>
         <w:tc>
           <w:tcPr>
-            <w:tcW w:w="2217" w:type="dxa"/>
-            <w:gridSpan w:val="4"/>
+            <w:tcW w:w="1336" w:type="dxa"/>
             <w:tcBorders>
               <w:top w:val="single" w:sz="2" w:space="0" w:color="000000"/>
               <w:start w:val="single" w:sz="2" w:space="0" w:color="000000"/>
@@ -3568,8 +3740,8 @@
         </w:tc>
         <w:tc>
           <w:tcPr>
-            <w:tcW w:w="2599" w:type="dxa"/>
-            <w:gridSpan w:val="3"/>
+            <w:tcW w:w="5342" w:type="dxa"/>
+            <w:gridSpan w:val="4"/>
             <w:tcBorders>
               <w:top w:val="single" w:sz="2" w:space="0" w:color="000000"/>
               <w:start w:val="single" w:sz="2" w:space="0" w:color="000000"/>
@@ -3620,7 +3792,7 @@
         </w:trPr>
         <w:tc>
           <w:tcPr>
-            <w:tcW w:w="2487" w:type="dxa"/>
+            <w:tcW w:w="1335" w:type="dxa"/>
             <w:vMerge w:val="continue"/>
             <w:tcBorders>
               <w:start w:val="single" w:sz="2" w:space="0" w:color="000000"/>
@@ -3629,12 +3801,19 @@
             <w:shd w:fill="9999FF" w:val="clear"/>
             <w:vAlign w:val="bottom"/>
           </w:tcPr>
-          <w:p/>
-        </w:tc>
-        <w:tc>
-          <w:tcPr>
-            <w:tcW w:w="1080" w:type="dxa"/>
-            <w:gridSpan w:val="2"/>
+          <w:p>
+            <w:pPr>
+              <w:pStyle w:val="Normal"/>
+              <w:rPr/>
+            </w:pPr>
+            <w:r>
+              <w:rPr/>
+            </w:r>
+          </w:p>
+        </w:tc>
+        <w:tc>
+          <w:tcPr>
+            <w:tcW w:w="1336" w:type="dxa"/>
             <w:tcBorders>
               <w:start w:val="single" w:sz="2" w:space="0" w:color="000000"/>
               <w:bottom w:val="single" w:sz="2" w:space="0" w:color="000000"/>
@@ -3677,8 +3856,7 @@
         </w:tc>
         <w:tc>
           <w:tcPr>
-            <w:tcW w:w="966" w:type="dxa"/>
-            <w:gridSpan w:val="2"/>
+            <w:tcW w:w="1336" w:type="dxa"/>
             <w:tcBorders>
               <w:start w:val="single" w:sz="2" w:space="0" w:color="000000"/>
               <w:bottom w:val="single" w:sz="2" w:space="0" w:color="000000"/>
@@ -3721,8 +3899,7 @@
         </w:tc>
         <w:tc>
           <w:tcPr>
-            <w:tcW w:w="1135" w:type="dxa"/>
-            <w:gridSpan w:val="2"/>
+            <w:tcW w:w="1335" w:type="dxa"/>
             <w:tcBorders>
               <w:start w:val="single" w:sz="2" w:space="0" w:color="000000"/>
               <w:bottom w:val="single" w:sz="2" w:space="0" w:color="000000"/>
@@ -3765,8 +3942,7 @@
         </w:tc>
         <w:tc>
           <w:tcPr>
-            <w:tcW w:w="1082" w:type="dxa"/>
-            <w:gridSpan w:val="2"/>
+            <w:tcW w:w="1336" w:type="dxa"/>
             <w:tcBorders>
               <w:start w:val="single" w:sz="2" w:space="0" w:color="000000"/>
               <w:bottom w:val="single" w:sz="2" w:space="0" w:color="000000"/>
@@ -3809,7 +3985,7 @@
         </w:tc>
         <w:tc>
           <w:tcPr>
-            <w:tcW w:w="1417" w:type="dxa"/>
+            <w:tcW w:w="1336" w:type="dxa"/>
             <w:tcBorders>
               <w:start w:val="single" w:sz="2" w:space="0" w:color="000000"/>
               <w:bottom w:val="single" w:sz="2" w:space="0" w:color="000000"/>
@@ -3852,7 +4028,7 @@
         </w:tc>
         <w:tc>
           <w:tcPr>
-            <w:tcW w:w="1182" w:type="dxa"/>
+            <w:tcW w:w="1335" w:type="dxa"/>
             <w:tcBorders>
               <w:start w:val="single" w:sz="2" w:space="0" w:color="000000"/>
               <w:bottom w:val="single" w:sz="2" w:space="0" w:color="000000"/>
@@ -3900,7 +4076,7 @@
         </w:trPr>
         <w:tc>
           <w:tcPr>
-            <w:tcW w:w="2487" w:type="dxa"/>
+            <w:tcW w:w="1335" w:type="dxa"/>
             <w:tcBorders>
               <w:start w:val="single" w:sz="2" w:space="0" w:color="000000"/>
               <w:bottom w:val="single" w:sz="2" w:space="0" w:color="000000"/>
@@ -3931,7 +4107,7 @@
         </w:tc>
         <w:tc>
           <w:tcPr>
-            <w:tcW w:w="1080" w:type="dxa"/>
+            <w:tcW w:w="1336" w:type="dxa"/>
             <w:tcBorders>
               <w:start w:val="single" w:sz="2" w:space="0" w:color="000000"/>
               <w:bottom w:val="single" w:sz="2" w:space="0" w:color="000000"/>
@@ -3963,7 +4139,7 @@
         </w:tc>
         <w:tc>
           <w:tcPr>
-            <w:tcW w:w="965" w:type="dxa"/>
+            <w:tcW w:w="1336" w:type="dxa"/>
             <w:tcBorders>
               <w:start w:val="single" w:sz="2" w:space="0" w:color="000000"/>
               <w:bottom w:val="single" w:sz="2" w:space="0" w:color="000000"/>
@@ -3994,8 +4170,7 @@
         </w:tc>
         <w:tc>
           <w:tcPr>
-            <w:tcW w:w="1135" w:type="dxa"/>
-            <w:gridSpan w:val="2"/>
+            <w:tcW w:w="1335" w:type="dxa"/>
             <w:tcBorders>
               <w:start w:val="single" w:sz="2" w:space="0" w:color="000000"/>
               <w:bottom w:val="single" w:sz="2" w:space="0" w:color="000000"/>
@@ -4026,8 +4201,7 @@
         </w:tc>
         <w:tc>
           <w:tcPr>
-            <w:tcW w:w="1080" w:type="dxa"/>
-            <w:gridSpan w:val="2"/>
+            <w:tcW w:w="1336" w:type="dxa"/>
             <w:tcBorders>
               <w:start w:val="single" w:sz="2" w:space="0" w:color="000000"/>
               <w:bottom w:val="single" w:sz="2" w:space="0" w:color="000000"/>
@@ -4058,8 +4232,7 @@
         </w:tc>
         <w:tc>
           <w:tcPr>
-            <w:tcW w:w="1417" w:type="dxa"/>
-            <w:gridSpan w:val="2"/>
+            <w:tcW w:w="1336" w:type="dxa"/>
             <w:tcBorders>
               <w:start w:val="single" w:sz="2" w:space="0" w:color="000000"/>
               <w:bottom w:val="single" w:sz="2" w:space="0" w:color="000000"/>
@@ -4090,8 +4263,7 @@
         </w:tc>
         <w:tc>
           <w:tcPr>
-            <w:tcW w:w="1186" w:type="dxa"/>
-            <w:gridSpan w:val="2"/>
+            <w:tcW w:w="1335" w:type="dxa"/>
             <w:tcBorders>
               <w:start w:val="single" w:sz="2" w:space="0" w:color="000000"/>
               <w:bottom w:val="single" w:sz="2" w:space="0" w:color="000000"/>
@@ -4128,7 +4300,7 @@
         </w:trPr>
         <w:tc>
           <w:tcPr>
-            <w:tcW w:w="2487" w:type="dxa"/>
+            <w:tcW w:w="1335" w:type="dxa"/>
             <w:tcBorders>
               <w:start w:val="single" w:sz="2" w:space="0" w:color="000000"/>
               <w:bottom w:val="single" w:sz="2" w:space="0" w:color="000000"/>
@@ -4159,7 +4331,7 @@
         </w:tc>
         <w:tc>
           <w:tcPr>
-            <w:tcW w:w="1080" w:type="dxa"/>
+            <w:tcW w:w="1336" w:type="dxa"/>
             <w:tcBorders>
               <w:start w:val="single" w:sz="2" w:space="0" w:color="000000"/>
               <w:bottom w:val="single" w:sz="2" w:space="0" w:color="000000"/>
@@ -4190,7 +4362,7 @@
         </w:tc>
         <w:tc>
           <w:tcPr>
-            <w:tcW w:w="965" w:type="dxa"/>
+            <w:tcW w:w="1336" w:type="dxa"/>
             <w:tcBorders>
               <w:start w:val="single" w:sz="2" w:space="0" w:color="000000"/>
               <w:bottom w:val="single" w:sz="2" w:space="0" w:color="000000"/>
@@ -4221,8 +4393,7 @@
         </w:tc>
         <w:tc>
           <w:tcPr>
-            <w:tcW w:w="1135" w:type="dxa"/>
-            <w:gridSpan w:val="2"/>
+            <w:tcW w:w="1335" w:type="dxa"/>
             <w:tcBorders>
               <w:start w:val="single" w:sz="2" w:space="0" w:color="000000"/>
               <w:bottom w:val="single" w:sz="2" w:space="0" w:color="000000"/>
@@ -4254,8 +4425,7 @@
         </w:tc>
         <w:tc>
           <w:tcPr>
-            <w:tcW w:w="1080" w:type="dxa"/>
-            <w:gridSpan w:val="2"/>
+            <w:tcW w:w="1336" w:type="dxa"/>
             <w:tcBorders>
               <w:start w:val="single" w:sz="2" w:space="0" w:color="000000"/>
               <w:bottom w:val="single" w:sz="2" w:space="0" w:color="000000"/>
@@ -4286,8 +4456,7 @@
         </w:tc>
         <w:tc>
           <w:tcPr>
-            <w:tcW w:w="1417" w:type="dxa"/>
-            <w:gridSpan w:val="2"/>
+            <w:tcW w:w="1336" w:type="dxa"/>
             <w:tcBorders>
               <w:start w:val="single" w:sz="2" w:space="0" w:color="000000"/>
               <w:bottom w:val="single" w:sz="2" w:space="0" w:color="000000"/>
@@ -4318,8 +4487,7 @@
         </w:tc>
         <w:tc>
           <w:tcPr>
-            <w:tcW w:w="1186" w:type="dxa"/>
-            <w:gridSpan w:val="2"/>
+            <w:tcW w:w="1335" w:type="dxa"/>
             <w:tcBorders>
               <w:start w:val="single" w:sz="2" w:space="0" w:color="000000"/>
               <w:bottom w:val="single" w:sz="2" w:space="0" w:color="000000"/>
@@ -4356,7 +4524,7 @@
         </w:trPr>
         <w:tc>
           <w:tcPr>
-            <w:tcW w:w="2487" w:type="dxa"/>
+            <w:tcW w:w="1335" w:type="dxa"/>
             <w:tcBorders>
               <w:start w:val="single" w:sz="2" w:space="0" w:color="000000"/>
               <w:bottom w:val="single" w:sz="2" w:space="0" w:color="000000"/>
@@ -4387,7 +4555,7 @@
         </w:tc>
         <w:tc>
           <w:tcPr>
-            <w:tcW w:w="1080" w:type="dxa"/>
+            <w:tcW w:w="1336" w:type="dxa"/>
             <w:tcBorders>
               <w:start w:val="single" w:sz="2" w:space="0" w:color="000000"/>
               <w:bottom w:val="single" w:sz="2" w:space="0" w:color="000000"/>
@@ -4418,7 +4586,7 @@
         </w:tc>
         <w:tc>
           <w:tcPr>
-            <w:tcW w:w="965" w:type="dxa"/>
+            <w:tcW w:w="1336" w:type="dxa"/>
             <w:tcBorders>
               <w:start w:val="single" w:sz="2" w:space="0" w:color="000000"/>
               <w:bottom w:val="single" w:sz="2" w:space="0" w:color="000000"/>
@@ -4449,8 +4617,7 @@
         </w:tc>
         <w:tc>
           <w:tcPr>
-            <w:tcW w:w="1135" w:type="dxa"/>
-            <w:gridSpan w:val="2"/>
+            <w:tcW w:w="1335" w:type="dxa"/>
             <w:tcBorders>
               <w:start w:val="single" w:sz="2" w:space="0" w:color="000000"/>
               <w:bottom w:val="single" w:sz="2" w:space="0" w:color="000000"/>
@@ -4482,8 +4649,7 @@
         </w:tc>
         <w:tc>
           <w:tcPr>
-            <w:tcW w:w="1080" w:type="dxa"/>
-            <w:gridSpan w:val="2"/>
+            <w:tcW w:w="1336" w:type="dxa"/>
             <w:tcBorders>
               <w:start w:val="single" w:sz="2" w:space="0" w:color="000000"/>
               <w:bottom w:val="single" w:sz="2" w:space="0" w:color="000000"/>
@@ -4514,8 +4680,7 @@
         </w:tc>
         <w:tc>
           <w:tcPr>
-            <w:tcW w:w="1417" w:type="dxa"/>
-            <w:gridSpan w:val="2"/>
+            <w:tcW w:w="1336" w:type="dxa"/>
             <w:tcBorders>
               <w:start w:val="single" w:sz="2" w:space="0" w:color="000000"/>
               <w:bottom w:val="single" w:sz="2" w:space="0" w:color="000000"/>
@@ -4546,8 +4711,7 @@
         </w:tc>
         <w:tc>
           <w:tcPr>
-            <w:tcW w:w="1186" w:type="dxa"/>
-            <w:gridSpan w:val="2"/>
+            <w:tcW w:w="1335" w:type="dxa"/>
             <w:tcBorders>
               <w:start w:val="single" w:sz="2" w:space="0" w:color="000000"/>
               <w:bottom w:val="single" w:sz="2" w:space="0" w:color="000000"/>
@@ -4584,7 +4748,7 @@
         </w:trPr>
         <w:tc>
           <w:tcPr>
-            <w:tcW w:w="2487" w:type="dxa"/>
+            <w:tcW w:w="1335" w:type="dxa"/>
             <w:tcBorders>
               <w:start w:val="single" w:sz="2" w:space="0" w:color="000000"/>
               <w:bottom w:val="single" w:sz="2" w:space="0" w:color="000000"/>
@@ -4615,7 +4779,7 @@
         </w:tc>
         <w:tc>
           <w:tcPr>
-            <w:tcW w:w="1080" w:type="dxa"/>
+            <w:tcW w:w="1336" w:type="dxa"/>
             <w:tcBorders>
               <w:start w:val="single" w:sz="2" w:space="0" w:color="000000"/>
               <w:bottom w:val="single" w:sz="2" w:space="0" w:color="000000"/>
@@ -4646,7 +4810,7 @@
         </w:tc>
         <w:tc>
           <w:tcPr>
-            <w:tcW w:w="965" w:type="dxa"/>
+            <w:tcW w:w="1336" w:type="dxa"/>
             <w:tcBorders>
               <w:start w:val="single" w:sz="2" w:space="0" w:color="000000"/>
               <w:bottom w:val="single" w:sz="2" w:space="0" w:color="000000"/>
@@ -4677,8 +4841,7 @@
         </w:tc>
         <w:tc>
           <w:tcPr>
-            <w:tcW w:w="1135" w:type="dxa"/>
-            <w:gridSpan w:val="2"/>
+            <w:tcW w:w="1335" w:type="dxa"/>
             <w:tcBorders>
               <w:start w:val="single" w:sz="2" w:space="0" w:color="000000"/>
               <w:bottom w:val="single" w:sz="2" w:space="0" w:color="000000"/>
@@ -4710,8 +4873,7 @@
         </w:tc>
         <w:tc>
           <w:tcPr>
-            <w:tcW w:w="1080" w:type="dxa"/>
-            <w:gridSpan w:val="2"/>
+            <w:tcW w:w="1336" w:type="dxa"/>
             <w:tcBorders>
               <w:start w:val="single" w:sz="2" w:space="0" w:color="000000"/>
               <w:bottom w:val="single" w:sz="2" w:space="0" w:color="000000"/>
@@ -4742,8 +4904,7 @@
         </w:tc>
         <w:tc>
           <w:tcPr>
-            <w:tcW w:w="1417" w:type="dxa"/>
-            <w:gridSpan w:val="2"/>
+            <w:tcW w:w="1336" w:type="dxa"/>
             <w:tcBorders>
               <w:start w:val="single" w:sz="2" w:space="0" w:color="000000"/>
               <w:bottom w:val="single" w:sz="2" w:space="0" w:color="000000"/>
@@ -4774,8 +4935,7 @@
         </w:tc>
         <w:tc>
           <w:tcPr>
-            <w:tcW w:w="1186" w:type="dxa"/>
-            <w:gridSpan w:val="2"/>
+            <w:tcW w:w="1335" w:type="dxa"/>
             <w:tcBorders>
               <w:start w:val="single" w:sz="2" w:space="0" w:color="000000"/>
               <w:bottom w:val="single" w:sz="2" w:space="0" w:color="000000"/>
@@ -4812,55 +4972,37 @@
         </w:trPr>
         <w:tc>
           <w:tcPr>
-            <w:tcW w:w="2487" w:type="dxa"/>
-            <w:tcBorders>
-              <w:start w:val="single" w:sz="2" w:space="0" w:color="000000"/>
-            </w:tcBorders>
-            <w:vAlign w:val="bottom"/>
-          </w:tcPr>
-          <w:p>
-            <w:pPr>
-              <w:pStyle w:val="Normal"/>
-              <w:snapToGrid w:val="false"/>
-              <w:rPr>
-                <w:rFonts w:ascii="Arial" w:hAnsi="Arial"/>
-                <w:color w:val="000000"/>
-                <w:sz w:val="20"/>
-                <w:szCs w:val="20"/>
-              </w:rPr>
-            </w:pPr>
-            <w:r>
-              <w:rPr>
-                <w:rFonts w:ascii="Arial" w:hAnsi="Arial"/>
-                <w:color w:val="000000"/>
-                <w:sz w:val="20"/>
-                <w:szCs w:val="20"/>
-              </w:rPr>
-              <w:t>Entrega Con</w:t>
-            </w:r>
-            <w:r>
-              <w:rPr>
-                <w:rFonts w:ascii="Arial" w:hAnsi="Arial"/>
-                <w:color w:val="000000"/>
-                <w:sz w:val="20"/>
-                <w:szCs w:val="20"/>
-              </w:rPr>
-              <w:t>siderações</w:t>
-            </w:r>
-            <w:r>
-              <w:rPr>
-                <w:rFonts w:ascii="Arial" w:hAnsi="Arial"/>
-                <w:color w:val="000000"/>
-                <w:sz w:val="20"/>
-                <w:szCs w:val="20"/>
-              </w:rPr>
-              <w:t>/Introdução</w:t>
-            </w:r>
-          </w:p>
-        </w:tc>
-        <w:tc>
-          <w:tcPr>
-            <w:tcW w:w="1080" w:type="dxa"/>
+            <w:tcW w:w="1335" w:type="dxa"/>
+            <w:tcBorders>
+              <w:start w:val="single" w:sz="2" w:space="0" w:color="000000"/>
+            </w:tcBorders>
+            <w:vAlign w:val="bottom"/>
+          </w:tcPr>
+          <w:p>
+            <w:pPr>
+              <w:pStyle w:val="Normal"/>
+              <w:snapToGrid w:val="false"/>
+              <w:rPr>
+                <w:rFonts w:ascii="Arial" w:hAnsi="Arial"/>
+                <w:color w:val="000000"/>
+                <w:sz w:val="20"/>
+                <w:szCs w:val="20"/>
+              </w:rPr>
+            </w:pPr>
+            <w:r>
+              <w:rPr>
+                <w:rFonts w:ascii="Arial" w:hAnsi="Arial"/>
+                <w:color w:val="000000"/>
+                <w:sz w:val="20"/>
+                <w:szCs w:val="20"/>
+              </w:rPr>
+              <w:t>Entrega Considerações/Introdução</w:t>
+            </w:r>
+          </w:p>
+        </w:tc>
+        <w:tc>
+          <w:tcPr>
+            <w:tcW w:w="1336" w:type="dxa"/>
             <w:tcBorders>
               <w:start w:val="single" w:sz="2" w:space="0" w:color="000000"/>
               <w:bottom w:val="single" w:sz="2" w:space="0" w:color="000000"/>
@@ -4891,7 +5033,7 @@
         </w:tc>
         <w:tc>
           <w:tcPr>
-            <w:tcW w:w="965" w:type="dxa"/>
+            <w:tcW w:w="1336" w:type="dxa"/>
             <w:tcBorders>
               <w:start w:val="single" w:sz="2" w:space="0" w:color="000000"/>
               <w:bottom w:val="single" w:sz="2" w:space="0" w:color="000000"/>
@@ -4922,8 +5064,7 @@
         </w:tc>
         <w:tc>
           <w:tcPr>
-            <w:tcW w:w="1135" w:type="dxa"/>
-            <w:gridSpan w:val="2"/>
+            <w:tcW w:w="1335" w:type="dxa"/>
             <w:tcBorders>
               <w:start w:val="single" w:sz="2" w:space="0" w:color="000000"/>
               <w:bottom w:val="single" w:sz="2" w:space="0" w:color="000000"/>
@@ -4955,8 +5096,7 @@
         </w:tc>
         <w:tc>
           <w:tcPr>
-            <w:tcW w:w="1080" w:type="dxa"/>
-            <w:gridSpan w:val="2"/>
+            <w:tcW w:w="1336" w:type="dxa"/>
             <w:tcBorders>
               <w:start w:val="single" w:sz="2" w:space="0" w:color="000000"/>
               <w:bottom w:val="single" w:sz="2" w:space="0" w:color="000000"/>
@@ -4987,8 +5127,7 @@
         </w:tc>
         <w:tc>
           <w:tcPr>
-            <w:tcW w:w="1417" w:type="dxa"/>
-            <w:gridSpan w:val="2"/>
+            <w:tcW w:w="1336" w:type="dxa"/>
             <w:tcBorders>
               <w:start w:val="single" w:sz="2" w:space="0" w:color="000000"/>
               <w:bottom w:val="single" w:sz="2" w:space="0" w:color="000000"/>
@@ -5019,8 +5158,7 @@
         </w:tc>
         <w:tc>
           <w:tcPr>
-            <w:tcW w:w="1186" w:type="dxa"/>
-            <w:gridSpan w:val="2"/>
+            <w:tcW w:w="1335" w:type="dxa"/>
             <w:tcBorders>
               <w:start w:val="single" w:sz="2" w:space="0" w:color="000000"/>
               <w:bottom w:val="single" w:sz="2" w:space="0" w:color="000000"/>
@@ -5057,7 +5195,7 @@
         </w:trPr>
         <w:tc>
           <w:tcPr>
-            <w:tcW w:w="2487" w:type="dxa"/>
+            <w:tcW w:w="1335" w:type="dxa"/>
             <w:tcBorders>
               <w:start w:val="single" w:sz="2" w:space="0" w:color="000000"/>
             </w:tcBorders>
@@ -5087,7 +5225,7 @@
         </w:tc>
         <w:tc>
           <w:tcPr>
-            <w:tcW w:w="1080" w:type="dxa"/>
+            <w:tcW w:w="1336" w:type="dxa"/>
             <w:tcBorders>
               <w:start w:val="single" w:sz="2" w:space="0" w:color="000000"/>
               <w:bottom w:val="single" w:sz="2" w:space="0" w:color="000000"/>
@@ -5118,7 +5256,7 @@
         </w:tc>
         <w:tc>
           <w:tcPr>
-            <w:tcW w:w="965" w:type="dxa"/>
+            <w:tcW w:w="1336" w:type="dxa"/>
             <w:tcBorders>
               <w:start w:val="single" w:sz="2" w:space="0" w:color="000000"/>
               <w:bottom w:val="single" w:sz="2" w:space="0" w:color="000000"/>
@@ -5149,8 +5287,7 @@
         </w:tc>
         <w:tc>
           <w:tcPr>
-            <w:tcW w:w="1135" w:type="dxa"/>
-            <w:gridSpan w:val="2"/>
+            <w:tcW w:w="1335" w:type="dxa"/>
             <w:tcBorders>
               <w:start w:val="single" w:sz="2" w:space="0" w:color="000000"/>
               <w:bottom w:val="single" w:sz="2" w:space="0" w:color="000000"/>
@@ -5181,8 +5318,7 @@
         </w:tc>
         <w:tc>
           <w:tcPr>
-            <w:tcW w:w="1080" w:type="dxa"/>
-            <w:gridSpan w:val="2"/>
+            <w:tcW w:w="1336" w:type="dxa"/>
             <w:tcBorders>
               <w:start w:val="single" w:sz="2" w:space="0" w:color="000000"/>
               <w:bottom w:val="single" w:sz="2" w:space="0" w:color="000000"/>
@@ -5213,8 +5349,7 @@
         </w:tc>
         <w:tc>
           <w:tcPr>
-            <w:tcW w:w="1417" w:type="dxa"/>
-            <w:gridSpan w:val="2"/>
+            <w:tcW w:w="1336" w:type="dxa"/>
             <w:tcBorders>
               <w:start w:val="single" w:sz="2" w:space="0" w:color="000000"/>
               <w:bottom w:val="single" w:sz="2" w:space="0" w:color="000000"/>
@@ -5246,8 +5381,7 @@
         </w:tc>
         <w:tc>
           <w:tcPr>
-            <w:tcW w:w="1186" w:type="dxa"/>
-            <w:gridSpan w:val="2"/>
+            <w:tcW w:w="1335" w:type="dxa"/>
             <w:tcBorders>
               <w:start w:val="single" w:sz="2" w:space="0" w:color="000000"/>
               <w:bottom w:val="single" w:sz="2" w:space="0" w:color="000000"/>
@@ -5284,7 +5418,7 @@
         </w:trPr>
         <w:tc>
           <w:tcPr>
-            <w:tcW w:w="2487" w:type="dxa"/>
+            <w:tcW w:w="1335" w:type="dxa"/>
             <w:tcBorders>
               <w:top w:val="single" w:sz="2" w:space="0" w:color="000000"/>
               <w:start w:val="single" w:sz="2" w:space="0" w:color="000000"/>
@@ -5316,7 +5450,7 @@
         </w:tc>
         <w:tc>
           <w:tcPr>
-            <w:tcW w:w="1080" w:type="dxa"/>
+            <w:tcW w:w="1336" w:type="dxa"/>
             <w:tcBorders>
               <w:start w:val="single" w:sz="2" w:space="0" w:color="000000"/>
               <w:bottom w:val="single" w:sz="2" w:space="0" w:color="000000"/>
@@ -5347,7 +5481,7 @@
         </w:tc>
         <w:tc>
           <w:tcPr>
-            <w:tcW w:w="965" w:type="dxa"/>
+            <w:tcW w:w="1336" w:type="dxa"/>
             <w:tcBorders>
               <w:start w:val="single" w:sz="2" w:space="0" w:color="000000"/>
               <w:bottom w:val="single" w:sz="2" w:space="0" w:color="000000"/>
@@ -5378,8 +5512,7 @@
         </w:tc>
         <w:tc>
           <w:tcPr>
-            <w:tcW w:w="1135" w:type="dxa"/>
-            <w:gridSpan w:val="2"/>
+            <w:tcW w:w="1335" w:type="dxa"/>
             <w:tcBorders>
               <w:start w:val="single" w:sz="2" w:space="0" w:color="000000"/>
               <w:bottom w:val="single" w:sz="2" w:space="0" w:color="000000"/>
@@ -5410,8 +5543,7 @@
         </w:tc>
         <w:tc>
           <w:tcPr>
-            <w:tcW w:w="1080" w:type="dxa"/>
-            <w:gridSpan w:val="2"/>
+            <w:tcW w:w="1336" w:type="dxa"/>
             <w:tcBorders>
               <w:start w:val="single" w:sz="2" w:space="0" w:color="000000"/>
               <w:bottom w:val="single" w:sz="2" w:space="0" w:color="000000"/>
@@ -5442,8 +5574,7 @@
         </w:tc>
         <w:tc>
           <w:tcPr>
-            <w:tcW w:w="1417" w:type="dxa"/>
-            <w:gridSpan w:val="2"/>
+            <w:tcW w:w="1336" w:type="dxa"/>
             <w:tcBorders>
               <w:start w:val="single" w:sz="2" w:space="0" w:color="000000"/>
               <w:bottom w:val="single" w:sz="2" w:space="0" w:color="000000"/>
@@ -5475,8 +5606,7 @@
         </w:tc>
         <w:tc>
           <w:tcPr>
-            <w:tcW w:w="1186" w:type="dxa"/>
-            <w:gridSpan w:val="2"/>
+            <w:tcW w:w="1335" w:type="dxa"/>
             <w:tcBorders>
               <w:start w:val="single" w:sz="2" w:space="0" w:color="000000"/>
               <w:bottom w:val="single" w:sz="2" w:space="0" w:color="000000"/>
@@ -5513,7 +5643,7 @@
         </w:trPr>
         <w:tc>
           <w:tcPr>
-            <w:tcW w:w="2487" w:type="dxa"/>
+            <w:tcW w:w="1335" w:type="dxa"/>
             <w:tcBorders>
               <w:start w:val="single" w:sz="2" w:space="0" w:color="000000"/>
               <w:bottom w:val="single" w:sz="2" w:space="0" w:color="000000"/>
@@ -5544,7 +5674,7 @@
         </w:tc>
         <w:tc>
           <w:tcPr>
-            <w:tcW w:w="1080" w:type="dxa"/>
+            <w:tcW w:w="1336" w:type="dxa"/>
             <w:tcBorders>
               <w:start w:val="single" w:sz="2" w:space="0" w:color="000000"/>
               <w:bottom w:val="single" w:sz="2" w:space="0" w:color="000000"/>
@@ -5575,7 +5705,7 @@
         </w:tc>
         <w:tc>
           <w:tcPr>
-            <w:tcW w:w="965" w:type="dxa"/>
+            <w:tcW w:w="1336" w:type="dxa"/>
             <w:tcBorders>
               <w:start w:val="single" w:sz="2" w:space="0" w:color="000000"/>
               <w:bottom w:val="single" w:sz="2" w:space="0" w:color="000000"/>
@@ -5606,8 +5736,7 @@
         </w:tc>
         <w:tc>
           <w:tcPr>
-            <w:tcW w:w="1135" w:type="dxa"/>
-            <w:gridSpan w:val="2"/>
+            <w:tcW w:w="1335" w:type="dxa"/>
             <w:tcBorders>
               <w:start w:val="single" w:sz="2" w:space="0" w:color="000000"/>
               <w:bottom w:val="single" w:sz="2" w:space="0" w:color="000000"/>
@@ -5638,8 +5767,7 @@
         </w:tc>
         <w:tc>
           <w:tcPr>
-            <w:tcW w:w="1080" w:type="dxa"/>
-            <w:gridSpan w:val="2"/>
+            <w:tcW w:w="1336" w:type="dxa"/>
             <w:tcBorders>
               <w:start w:val="single" w:sz="2" w:space="0" w:color="000000"/>
               <w:bottom w:val="single" w:sz="2" w:space="0" w:color="000000"/>
@@ -5670,8 +5798,7 @@
         </w:tc>
         <w:tc>
           <w:tcPr>
-            <w:tcW w:w="1417" w:type="dxa"/>
-            <w:gridSpan w:val="2"/>
+            <w:tcW w:w="1336" w:type="dxa"/>
             <w:tcBorders>
               <w:start w:val="single" w:sz="2" w:space="0" w:color="000000"/>
               <w:bottom w:val="single" w:sz="2" w:space="0" w:color="000000"/>
@@ -5703,8 +5830,7 @@
         </w:tc>
         <w:tc>
           <w:tcPr>
-            <w:tcW w:w="1186" w:type="dxa"/>
-            <w:gridSpan w:val="2"/>
+            <w:tcW w:w="1335" w:type="dxa"/>
             <w:tcBorders>
               <w:start w:val="single" w:sz="2" w:space="0" w:color="000000"/>
               <w:bottom w:val="single" w:sz="2" w:space="0" w:color="000000"/>
@@ -6032,7 +6158,7 @@
     <w:pPr>
       <w:widowControl/>
       <w:suppressAutoHyphens w:val="true"/>
-      <w:overflowPunct w:val="true"/>
+      <w:overflowPunct w:val="false"/>
       <w:bidi w:val="0"/>
       <w:spacing w:before="0" w:after="0"/>
       <w:jc w:val="start"/>

</xml_diff>